<commit_message>
Finished the documents for viewing key points and UMLs side by side in the distinction interview, added them to the LSR, and tweaked GTFO's entry to be more concise.
Former-commit-id: 9f48eb4d3ce516b1693a045300f39130c0a78f25
</commit_message>
<xml_diff>
--- a/31 - DOC - Custom Project D Level/Distinction Report Key Points.docx
+++ b/31 - DOC - Custom Project D Level/Distinction Report Key Points.docx
@@ -39,145 +39,14 @@
         <w:rPr>
           <w:noProof/>
         </w:rPr>
-        <mc:AlternateContent>
-          <mc:Choice Requires="wps">
-            <w:drawing>
-              <wp:anchor distT="0" distB="0" distL="114300" distR="114300" simplePos="0" relativeHeight="251663360" behindDoc="1" locked="0" layoutInCell="1" allowOverlap="1" wp14:anchorId="154BC291" wp14:editId="30CE2855">
-                <wp:simplePos x="0" y="0"/>
-                <wp:positionH relativeFrom="margin">
-                  <wp:align>left</wp:align>
-                </wp:positionH>
-                <wp:positionV relativeFrom="paragraph">
-                  <wp:posOffset>1042359</wp:posOffset>
-                </wp:positionV>
-                <wp:extent cx="6108065" cy="184785"/>
-                <wp:effectExtent l="0" t="0" r="6985" b="5715"/>
-                <wp:wrapTight wrapText="bothSides">
-                  <wp:wrapPolygon edited="0">
-                    <wp:start x="0" y="0"/>
-                    <wp:lineTo x="0" y="20041"/>
-                    <wp:lineTo x="21557" y="20041"/>
-                    <wp:lineTo x="21557" y="0"/>
-                    <wp:lineTo x="0" y="0"/>
-                  </wp:wrapPolygon>
-                </wp:wrapTight>
-                <wp:docPr id="4" name="Text Box 4"/>
-                <wp:cNvGraphicFramePr/>
-                <a:graphic xmlns:a="http://schemas.openxmlformats.org/drawingml/2006/main">
-                  <a:graphicData uri="http://schemas.microsoft.com/office/word/2010/wordprocessingShape">
-                    <wps:wsp>
-                      <wps:cNvSpPr txBox="1"/>
-                      <wps:spPr>
-                        <a:xfrm>
-                          <a:off x="0" y="0"/>
-                          <a:ext cx="6108065" cy="184785"/>
-                        </a:xfrm>
-                        <a:prstGeom prst="rect">
-                          <a:avLst/>
-                        </a:prstGeom>
-                        <a:solidFill>
-                          <a:prstClr val="white"/>
-                        </a:solidFill>
-                        <a:ln>
-                          <a:noFill/>
-                        </a:ln>
-                      </wps:spPr>
-                      <wps:txbx>
-                        <w:txbxContent>
-                          <w:p>
-                            <w:pPr>
-                              <w:pStyle w:val="Caption"/>
-                            </w:pPr>
-                            <w:r>
-                              <w:t xml:space="preserve">Figure 2: </w:t>
-                            </w:r>
-                            <w:proofErr w:type="spellStart"/>
-                            <w:r>
-                              <w:t>Fog.UpdateFogUnitFill</w:t>
-                            </w:r>
-                            <w:proofErr w:type="spellEnd"/>
-                            <w:r>
-                              <w:t xml:space="preserve">() under the profiler while all </w:t>
-                            </w:r>
-                            <w:proofErr w:type="spellStart"/>
-                            <w:r>
-                              <w:t>FogUnits</w:t>
-                            </w:r>
-                            <w:proofErr w:type="spellEnd"/>
-                            <w:r>
-                              <w:t xml:space="preserve"> were being updated every time the method was called.</w:t>
-                            </w:r>
-                          </w:p>
-                        </w:txbxContent>
-                      </wps:txbx>
-                      <wps:bodyPr rot="0" spcFirstLastPara="0" vertOverflow="overflow" horzOverflow="overflow" vert="horz" wrap="square" lIns="0" tIns="0" rIns="0" bIns="0" numCol="1" spcCol="0" rtlCol="0" fromWordArt="0" anchor="t" anchorCtr="0" forceAA="0" compatLnSpc="1">
-                        <a:prstTxWarp prst="textNoShape">
-                          <a:avLst/>
-                        </a:prstTxWarp>
-                        <a:noAutofit/>
-                      </wps:bodyPr>
-                    </wps:wsp>
-                  </a:graphicData>
-                </a:graphic>
-                <wp14:sizeRelV relativeFrom="margin">
-                  <wp14:pctHeight>0</wp14:pctHeight>
-                </wp14:sizeRelV>
-              </wp:anchor>
-            </w:drawing>
-          </mc:Choice>
-          <mc:Fallback>
-            <w:pict>
-              <v:shapetype w14:anchorId="154BC291" id="_x0000_t202" coordsize="21600,21600" o:spt="202" path="m,l,21600r21600,l21600,xe">
-                <v:stroke joinstyle="miter"/>
-                <v:path gradientshapeok="t" o:connecttype="rect"/>
-              </v:shapetype>
-              <v:shape id="Text Box 4" o:spid="_x0000_s1026" type="#_x0000_t202" style="position:absolute;left:0;text-align:left;margin-left:0;margin-top:82.1pt;width:480.95pt;height:14.55pt;z-index:-251653120;visibility:visible;mso-wrap-style:square;mso-height-percent:0;mso-wrap-distance-left:9pt;mso-wrap-distance-top:0;mso-wrap-distance-right:9pt;mso-wrap-distance-bottom:0;mso-position-horizontal:left;mso-position-horizontal-relative:margin;mso-position-vertical:absolute;mso-position-vertical-relative:text;mso-height-percent:0;mso-height-relative:margin;v-text-anchor:top" o:gfxdata="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" stroked="f">
-                <v:textbox inset="0,0,0,0">
-                  <w:txbxContent>
-                    <w:p>
-                      <w:pPr>
-                        <w:pStyle w:val="Caption"/>
-                      </w:pPr>
-                      <w:r>
-                        <w:t xml:space="preserve">Figure 2: </w:t>
-                      </w:r>
-                      <w:proofErr w:type="spellStart"/>
-                      <w:r>
-                        <w:t>Fog.UpdateFogUnitFill</w:t>
-                      </w:r>
-                      <w:proofErr w:type="spellEnd"/>
-                      <w:r>
-                        <w:t xml:space="preserve">() under the profiler while all </w:t>
-                      </w:r>
-                      <w:proofErr w:type="spellStart"/>
-                      <w:r>
-                        <w:t>FogUnits</w:t>
-                      </w:r>
-                      <w:proofErr w:type="spellEnd"/>
-                      <w:r>
-                        <w:t xml:space="preserve"> were being updated every time the method was called.</w:t>
-                      </w:r>
-                    </w:p>
-                  </w:txbxContent>
-                </v:textbox>
-                <w10:wrap type="tight" anchorx="margin"/>
-              </v:shape>
-            </w:pict>
-          </mc:Fallback>
-        </mc:AlternateContent>
-      </w:r>
-      <w:r>
-        <w:rPr>
-          <w:noProof/>
-        </w:rPr>
         <w:drawing>
-          <wp:anchor distT="0" distB="0" distL="114300" distR="114300" simplePos="0" relativeHeight="251662336" behindDoc="0" locked="0" layoutInCell="1" allowOverlap="1" wp14:anchorId="79BA5986" wp14:editId="7D0961F0">
+          <wp:anchor distT="0" distB="0" distL="114300" distR="114300" simplePos="0" relativeHeight="251662336" behindDoc="0" locked="0" layoutInCell="1" allowOverlap="1" wp14:anchorId="79BA5986" wp14:editId="5B60C6DD">
             <wp:simplePos x="0" y="0"/>
             <wp:positionH relativeFrom="margin">
               <wp:posOffset>1270</wp:posOffset>
             </wp:positionH>
             <wp:positionV relativeFrom="paragraph">
-              <wp:posOffset>215852</wp:posOffset>
+              <wp:posOffset>232146</wp:posOffset>
             </wp:positionV>
             <wp:extent cx="6108065" cy="779145"/>
             <wp:effectExtent l="0" t="0" r="6985" b="1905"/>
@@ -235,77 +104,6 @@
           </wp:anchor>
         </w:drawing>
       </w:r>
-      <w:proofErr w:type="spellStart"/>
-      <w:r>
-        <w:t>FogUnits</w:t>
-      </w:r>
-      <w:proofErr w:type="spellEnd"/>
-      <w:r>
-        <w:t>: List, 2D Array</w:t>
-      </w:r>
-    </w:p>
-    <w:p>
-      <w:pPr>
-        <w:pStyle w:val="ListParagraph"/>
-        <w:widowControl w:val="0"/>
-        <w:numPr>
-          <w:ilvl w:val="0"/>
-          <w:numId w:val="36"/>
-        </w:numPr>
-      </w:pPr>
-      <w:r>
-        <w:t>I o</w:t>
-      </w:r>
-      <w:r>
-        <w:t xml:space="preserve">riginally used a pooling system with 2601 </w:t>
-      </w:r>
-      <w:proofErr w:type="spellStart"/>
-      <w:r>
-        <w:t>FogUnits</w:t>
-      </w:r>
-      <w:proofErr w:type="spellEnd"/>
-      <w:r>
-        <w:t xml:space="preserve"> split between two lists and allocated to </w:t>
-      </w:r>
-      <w:proofErr w:type="spellStart"/>
-      <w:r>
-        <w:t>TileDatas</w:t>
-      </w:r>
-      <w:proofErr w:type="spellEnd"/>
-      <w:r>
-        <w:t xml:space="preserve"> at runtime from the pool. It wasn’t very fast (fig. 2).</w:t>
-      </w:r>
-    </w:p>
-    <w:p>
-      <w:pPr>
-        <w:pStyle w:val="ListParagraph"/>
-        <w:widowControl w:val="0"/>
-        <w:numPr>
-          <w:ilvl w:val="0"/>
-          <w:numId w:val="36"/>
-        </w:numPr>
-      </w:pPr>
-      <w:r>
-        <w:t xml:space="preserve">Running “update” methods less than once per frame helped, but still left noticeable split-second pauses, particularly after the map went from 51x51 to 71x71 (with 5041 </w:t>
-      </w:r>
-      <w:proofErr w:type="spellStart"/>
-      <w:r>
-        <w:t>FogUnits</w:t>
-      </w:r>
-      <w:proofErr w:type="spellEnd"/>
-      <w:r>
-        <w:t>).</w:t>
-      </w:r>
-    </w:p>
-    <w:p>
-      <w:pPr>
-        <w:pStyle w:val="ListParagraph"/>
-        <w:widowControl w:val="0"/>
-        <w:numPr>
-          <w:ilvl w:val="0"/>
-          <w:numId w:val="36"/>
-        </w:numPr>
-      </w:pPr>
       <w:r>
         <w:rPr>
           <w:noProof/>
@@ -313,26 +111,26 @@
         <mc:AlternateContent>
           <mc:Choice Requires="wps">
             <w:drawing>
-              <wp:anchor distT="0" distB="0" distL="114300" distR="114300" simplePos="0" relativeHeight="251664384" behindDoc="1" locked="0" layoutInCell="1" allowOverlap="1" wp14:anchorId="100AF15C" wp14:editId="401ED828">
+              <wp:anchor distT="0" distB="0" distL="114300" distR="114300" simplePos="0" relativeHeight="251663360" behindDoc="1" locked="0" layoutInCell="1" allowOverlap="1" wp14:anchorId="154BC291" wp14:editId="44D6F4D8">
                 <wp:simplePos x="0" y="0"/>
-                <wp:positionH relativeFrom="column">
-                  <wp:posOffset>12065</wp:posOffset>
+                <wp:positionH relativeFrom="margin">
+                  <wp:align>left</wp:align>
                 </wp:positionH>
                 <wp:positionV relativeFrom="paragraph">
-                  <wp:posOffset>1910715</wp:posOffset>
+                  <wp:posOffset>1042359</wp:posOffset>
                 </wp:positionV>
-                <wp:extent cx="6108065" cy="275590"/>
-                <wp:effectExtent l="0" t="0" r="6985" b="0"/>
+                <wp:extent cx="6108065" cy="184785"/>
+                <wp:effectExtent l="0" t="0" r="6985" b="5715"/>
                 <wp:wrapTight wrapText="bothSides">
                   <wp:wrapPolygon edited="0">
                     <wp:start x="0" y="0"/>
-                    <wp:lineTo x="0" y="19410"/>
-                    <wp:lineTo x="21557" y="19410"/>
+                    <wp:lineTo x="0" y="20041"/>
+                    <wp:lineTo x="21557" y="20041"/>
                     <wp:lineTo x="21557" y="0"/>
                     <wp:lineTo x="0" y="0"/>
                   </wp:wrapPolygon>
                 </wp:wrapTight>
-                <wp:docPr id="5" name="Text Box 5"/>
+                <wp:docPr id="4" name="Text Box 4"/>
                 <wp:cNvGraphicFramePr/>
                 <a:graphic xmlns:a="http://schemas.openxmlformats.org/drawingml/2006/main">
                   <a:graphicData uri="http://schemas.microsoft.com/office/word/2010/wordprocessingShape">
@@ -341,7 +139,7 @@
                       <wps:spPr>
                         <a:xfrm>
                           <a:off x="0" y="0"/>
-                          <a:ext cx="6108065" cy="275590"/>
+                          <a:ext cx="6108065" cy="184785"/>
                         </a:xfrm>
                         <a:prstGeom prst="rect">
                           <a:avLst/>
@@ -360,28 +158,21 @@
                               <w:pStyle w:val="Caption"/>
                             </w:pPr>
                             <w:r>
-                              <w:t xml:space="preserve">Figure 3: </w:t>
+                              <w:t xml:space="preserve">Figure </w:t>
+                            </w:r>
+                            <w:r>
+                              <w:t>1</w:t>
+                            </w:r>
+                            <w:r>
+                              <w:t xml:space="preserve">: </w:t>
                             </w:r>
                             <w:proofErr w:type="spellStart"/>
-                            <w:proofErr w:type="gramStart"/>
                             <w:r>
-                              <w:t>UpdateFogUnitFill</w:t>
+                              <w:t>Fog.UpdateFogUnitFill</w:t>
                             </w:r>
                             <w:proofErr w:type="spellEnd"/>
                             <w:r>
-                              <w:t>(</w:t>
-                            </w:r>
-                            <w:proofErr w:type="gramEnd"/>
-                            <w:r>
-                              <w:t xml:space="preserve">) as an </w:t>
-                            </w:r>
-                            <w:proofErr w:type="spellStart"/>
-                            <w:r>
-                              <w:t>IEnumerator</w:t>
-                            </w:r>
-                            <w:proofErr w:type="spellEnd"/>
-                            <w:r>
-                              <w:t xml:space="preserve"> updating chunks of </w:t>
+                              <w:t xml:space="preserve">() under the profiler while all </w:t>
                             </w:r>
                             <w:proofErr w:type="spellStart"/>
                             <w:r>
@@ -389,7 +180,7 @@
                             </w:r>
                             <w:proofErr w:type="spellEnd"/>
                             <w:r>
-                              <w:t xml:space="preserve"> each frame over the whole 0.25 second interval, rather than updating all of them within the one frame.</w:t>
+                              <w:t xml:space="preserve"> were being updated every time the method was called.</w:t>
                             </w:r>
                           </w:p>
                         </w:txbxContent>
@@ -411,7 +202,11 @@
           </mc:Choice>
           <mc:Fallback>
             <w:pict>
-              <v:shape w14:anchorId="100AF15C" id="Text Box 5" o:spid="_x0000_s1027" type="#_x0000_t202" style="position:absolute;left:0;text-align:left;margin-left:.95pt;margin-top:150.45pt;width:480.95pt;height:21.7pt;z-index:-251652096;visibility:visible;mso-wrap-style:square;mso-height-percent:0;mso-wrap-distance-left:9pt;mso-wrap-distance-top:0;mso-wrap-distance-right:9pt;mso-wrap-distance-bottom:0;mso-position-horizontal:absolute;mso-position-horizontal-relative:text;mso-position-vertical:absolute;mso-position-vertical-relative:text;mso-height-percent:0;mso-height-relative:margin;v-text-anchor:top" o:gfxdata="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" stroked="f">
+              <v:shapetype w14:anchorId="154BC291" id="_x0000_t202" coordsize="21600,21600" o:spt="202" path="m,l,21600r21600,l21600,xe">
+                <v:stroke joinstyle="miter"/>
+                <v:path gradientshapeok="t" o:connecttype="rect"/>
+              </v:shapetype>
+              <v:shape id="Text Box 4" o:spid="_x0000_s1026" type="#_x0000_t202" style="position:absolute;left:0;text-align:left;margin-left:0;margin-top:82.1pt;width:480.95pt;height:14.55pt;z-index:-251653120;visibility:visible;mso-wrap-style:square;mso-height-percent:0;mso-wrap-distance-left:9pt;mso-wrap-distance-top:0;mso-wrap-distance-right:9pt;mso-wrap-distance-bottom:0;mso-position-horizontal:left;mso-position-horizontal-relative:margin;mso-position-vertical:absolute;mso-position-vertical-relative:text;mso-height-percent:0;mso-height-relative:margin;v-text-anchor:top" o:gfxdata="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" stroked="f">
                 <v:textbox inset="0,0,0,0">
                   <w:txbxContent>
                     <w:p>
@@ -419,28 +214,21 @@
                         <w:pStyle w:val="Caption"/>
                       </w:pPr>
                       <w:r>
-                        <w:t xml:space="preserve">Figure 3: </w:t>
+                        <w:t xml:space="preserve">Figure </w:t>
+                      </w:r>
+                      <w:r>
+                        <w:t>1</w:t>
+                      </w:r>
+                      <w:r>
+                        <w:t xml:space="preserve">: </w:t>
                       </w:r>
                       <w:proofErr w:type="spellStart"/>
-                      <w:proofErr w:type="gramStart"/>
                       <w:r>
-                        <w:t>UpdateFogUnitFill</w:t>
+                        <w:t>Fog.UpdateFogUnitFill</w:t>
                       </w:r>
                       <w:proofErr w:type="spellEnd"/>
                       <w:r>
-                        <w:t>(</w:t>
-                      </w:r>
-                      <w:proofErr w:type="gramEnd"/>
-                      <w:r>
-                        <w:t xml:space="preserve">) as an </w:t>
-                      </w:r>
-                      <w:proofErr w:type="spellStart"/>
-                      <w:r>
-                        <w:t>IEnumerator</w:t>
-                      </w:r>
-                      <w:proofErr w:type="spellEnd"/>
-                      <w:r>
-                        <w:t xml:space="preserve"> updating chunks of </w:t>
+                        <w:t xml:space="preserve">() under the profiler while all </w:t>
                       </w:r>
                       <w:proofErr w:type="spellStart"/>
                       <w:r>
@@ -448,29 +236,112 @@
                       </w:r>
                       <w:proofErr w:type="spellEnd"/>
                       <w:r>
-                        <w:t xml:space="preserve"> each frame over the whole 0.25 second interval, rather than updating all of them within the one frame.</w:t>
+                        <w:t xml:space="preserve"> were being updated every time the method was called.</w:t>
                       </w:r>
                     </w:p>
                   </w:txbxContent>
                 </v:textbox>
-                <w10:wrap type="tight"/>
+                <w10:wrap type="tight" anchorx="margin"/>
               </v:shape>
             </w:pict>
           </mc:Fallback>
         </mc:AlternateContent>
       </w:r>
+      <w:proofErr w:type="spellStart"/>
+      <w:r>
+        <w:t>FogUnits</w:t>
+      </w:r>
+      <w:proofErr w:type="spellEnd"/>
+      <w:r>
+        <w:t>: List, 2D Array</w:t>
+      </w:r>
+    </w:p>
+    <w:p>
+      <w:pPr>
+        <w:pStyle w:val="ListParagraph"/>
+        <w:widowControl w:val="0"/>
+        <w:numPr>
+          <w:ilvl w:val="0"/>
+          <w:numId w:val="36"/>
+        </w:numPr>
+      </w:pPr>
+      <w:r>
+        <w:t>I o</w:t>
+      </w:r>
+      <w:r>
+        <w:t xml:space="preserve">riginally used a pooling system with 2601 </w:t>
+      </w:r>
+      <w:proofErr w:type="spellStart"/>
+      <w:r>
+        <w:t>FogUnits</w:t>
+      </w:r>
+      <w:proofErr w:type="spellEnd"/>
+      <w:r>
+        <w:t xml:space="preserve"> split between two lists and allocated to </w:t>
+      </w:r>
+      <w:proofErr w:type="spellStart"/>
+      <w:r>
+        <w:t>TileDatas</w:t>
+      </w:r>
+      <w:proofErr w:type="spellEnd"/>
+      <w:r>
+        <w:t xml:space="preserve"> at runtime from the pool. It wasn’t very fast (fig. </w:t>
+      </w:r>
+      <w:r>
+        <w:t>1</w:t>
+      </w:r>
+      <w:r>
+        <w:t>).</w:t>
+      </w:r>
+    </w:p>
+    <w:p>
+      <w:pPr>
+        <w:pStyle w:val="ListParagraph"/>
+        <w:widowControl w:val="0"/>
+        <w:numPr>
+          <w:ilvl w:val="0"/>
+          <w:numId w:val="36"/>
+        </w:numPr>
+      </w:pPr>
+      <w:r>
+        <w:t>Running “update” methods less than once per frame helped, but still left noticeable split-sec</w:t>
+      </w:r>
+      <w:r>
+        <w:softHyphen/>
+      </w:r>
+      <w:r>
+        <w:t xml:space="preserve">ond pauses, particularly after the map went from 51x51 to 71x71 (with 5041 </w:t>
+      </w:r>
+      <w:proofErr w:type="spellStart"/>
+      <w:r>
+        <w:t>FogUnits</w:t>
+      </w:r>
+      <w:proofErr w:type="spellEnd"/>
+      <w:r>
+        <w:t>).</w:t>
+      </w:r>
+    </w:p>
+    <w:p>
+      <w:pPr>
+        <w:pStyle w:val="ListParagraph"/>
+        <w:widowControl w:val="0"/>
+        <w:numPr>
+          <w:ilvl w:val="0"/>
+          <w:numId w:val="36"/>
+        </w:numPr>
+      </w:pPr>
       <w:r>
         <w:rPr>
           <w:noProof/>
         </w:rPr>
         <w:drawing>
-          <wp:anchor distT="0" distB="0" distL="114300" distR="114300" simplePos="0" relativeHeight="251661312" behindDoc="0" locked="0" layoutInCell="1" allowOverlap="1" wp14:anchorId="6BFF228E" wp14:editId="62E9D860">
+          <wp:anchor distT="0" distB="0" distL="114300" distR="114300" simplePos="0" relativeHeight="251661312" behindDoc="0" locked="0" layoutInCell="1" allowOverlap="1" wp14:anchorId="6BFF228E" wp14:editId="6403BEF2">
             <wp:simplePos x="0" y="0"/>
             <wp:positionH relativeFrom="margin">
-              <wp:posOffset>1533</wp:posOffset>
+              <wp:posOffset>1270</wp:posOffset>
             </wp:positionH>
             <wp:positionV relativeFrom="paragraph">
-              <wp:posOffset>1065051</wp:posOffset>
+              <wp:posOffset>1116330</wp:posOffset>
             </wp:positionV>
             <wp:extent cx="6108065" cy="807085"/>
             <wp:effectExtent l="0" t="0" r="6985" b="0"/>
@@ -529,6 +400,171 @@
         </w:drawing>
       </w:r>
       <w:r>
+        <w:rPr>
+          <w:noProof/>
+        </w:rPr>
+        <mc:AlternateContent>
+          <mc:Choice Requires="wps">
+            <w:drawing>
+              <wp:anchor distT="0" distB="0" distL="114300" distR="114300" simplePos="0" relativeHeight="251664384" behindDoc="1" locked="0" layoutInCell="1" allowOverlap="1" wp14:anchorId="100AF15C" wp14:editId="1EACE342">
+                <wp:simplePos x="0" y="0"/>
+                <wp:positionH relativeFrom="column">
+                  <wp:posOffset>12065</wp:posOffset>
+                </wp:positionH>
+                <wp:positionV relativeFrom="paragraph">
+                  <wp:posOffset>1962474</wp:posOffset>
+                </wp:positionV>
+                <wp:extent cx="6108065" cy="275590"/>
+                <wp:effectExtent l="0" t="0" r="6985" b="0"/>
+                <wp:wrapTight wrapText="bothSides">
+                  <wp:wrapPolygon edited="0">
+                    <wp:start x="0" y="0"/>
+                    <wp:lineTo x="0" y="19410"/>
+                    <wp:lineTo x="21557" y="19410"/>
+                    <wp:lineTo x="21557" y="0"/>
+                    <wp:lineTo x="0" y="0"/>
+                  </wp:wrapPolygon>
+                </wp:wrapTight>
+                <wp:docPr id="5" name="Text Box 5"/>
+                <wp:cNvGraphicFramePr/>
+                <a:graphic xmlns:a="http://schemas.openxmlformats.org/drawingml/2006/main">
+                  <a:graphicData uri="http://schemas.microsoft.com/office/word/2010/wordprocessingShape">
+                    <wps:wsp>
+                      <wps:cNvSpPr txBox="1"/>
+                      <wps:spPr>
+                        <a:xfrm>
+                          <a:off x="0" y="0"/>
+                          <a:ext cx="6108065" cy="275590"/>
+                        </a:xfrm>
+                        <a:prstGeom prst="rect">
+                          <a:avLst/>
+                        </a:prstGeom>
+                        <a:solidFill>
+                          <a:prstClr val="white"/>
+                        </a:solidFill>
+                        <a:ln>
+                          <a:noFill/>
+                        </a:ln>
+                      </wps:spPr>
+                      <wps:txbx>
+                        <w:txbxContent>
+                          <w:p>
+                            <w:pPr>
+                              <w:pStyle w:val="Caption"/>
+                            </w:pPr>
+                            <w:r>
+                              <w:t xml:space="preserve">Figure </w:t>
+                            </w:r>
+                            <w:r>
+                              <w:t>2</w:t>
+                            </w:r>
+                            <w:r>
+                              <w:t xml:space="preserve">: </w:t>
+                            </w:r>
+                            <w:proofErr w:type="spellStart"/>
+                            <w:proofErr w:type="gramStart"/>
+                            <w:r>
+                              <w:t>UpdateFogUnitFill</w:t>
+                            </w:r>
+                            <w:proofErr w:type="spellEnd"/>
+                            <w:r>
+                              <w:t>(</w:t>
+                            </w:r>
+                            <w:proofErr w:type="gramEnd"/>
+                            <w:r>
+                              <w:t xml:space="preserve">) as an </w:t>
+                            </w:r>
+                            <w:proofErr w:type="spellStart"/>
+                            <w:r>
+                              <w:t>IEnumerator</w:t>
+                            </w:r>
+                            <w:proofErr w:type="spellEnd"/>
+                            <w:r>
+                              <w:t xml:space="preserve"> updating chunks of </w:t>
+                            </w:r>
+                            <w:proofErr w:type="spellStart"/>
+                            <w:r>
+                              <w:t>FogUnits</w:t>
+                            </w:r>
+                            <w:proofErr w:type="spellEnd"/>
+                            <w:r>
+                              <w:t xml:space="preserve"> each frame over the whole 0.25 second interval, rather than updating all of them within the one frame.</w:t>
+                            </w:r>
+                          </w:p>
+                        </w:txbxContent>
+                      </wps:txbx>
+                      <wps:bodyPr rot="0" spcFirstLastPara="0" vertOverflow="overflow" horzOverflow="overflow" vert="horz" wrap="square" lIns="0" tIns="0" rIns="0" bIns="0" numCol="1" spcCol="0" rtlCol="0" fromWordArt="0" anchor="t" anchorCtr="0" forceAA="0" compatLnSpc="1">
+                        <a:prstTxWarp prst="textNoShape">
+                          <a:avLst/>
+                        </a:prstTxWarp>
+                        <a:noAutofit/>
+                      </wps:bodyPr>
+                    </wps:wsp>
+                  </a:graphicData>
+                </a:graphic>
+                <wp14:sizeRelV relativeFrom="margin">
+                  <wp14:pctHeight>0</wp14:pctHeight>
+                </wp14:sizeRelV>
+              </wp:anchor>
+            </w:drawing>
+          </mc:Choice>
+          <mc:Fallback>
+            <w:pict>
+              <v:shape w14:anchorId="100AF15C" id="Text Box 5" o:spid="_x0000_s1027" type="#_x0000_t202" style="position:absolute;left:0;text-align:left;margin-left:.95pt;margin-top:154.55pt;width:480.95pt;height:21.7pt;z-index:-251652096;visibility:visible;mso-wrap-style:square;mso-height-percent:0;mso-wrap-distance-left:9pt;mso-wrap-distance-top:0;mso-wrap-distance-right:9pt;mso-wrap-distance-bottom:0;mso-position-horizontal:absolute;mso-position-horizontal-relative:text;mso-position-vertical:absolute;mso-position-vertical-relative:text;mso-height-percent:0;mso-height-relative:margin;v-text-anchor:top" o:gfxdata="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" stroked="f">
+                <v:textbox inset="0,0,0,0">
+                  <w:txbxContent>
+                    <w:p>
+                      <w:pPr>
+                        <w:pStyle w:val="Caption"/>
+                      </w:pPr>
+                      <w:r>
+                        <w:t xml:space="preserve">Figure </w:t>
+                      </w:r>
+                      <w:r>
+                        <w:t>2</w:t>
+                      </w:r>
+                      <w:r>
+                        <w:t xml:space="preserve">: </w:t>
+                      </w:r>
+                      <w:proofErr w:type="spellStart"/>
+                      <w:proofErr w:type="gramStart"/>
+                      <w:r>
+                        <w:t>UpdateFogUnitFill</w:t>
+                      </w:r>
+                      <w:proofErr w:type="spellEnd"/>
+                      <w:r>
+                        <w:t>(</w:t>
+                      </w:r>
+                      <w:proofErr w:type="gramEnd"/>
+                      <w:r>
+                        <w:t xml:space="preserve">) as an </w:t>
+                      </w:r>
+                      <w:proofErr w:type="spellStart"/>
+                      <w:r>
+                        <w:t>IEnumerator</w:t>
+                      </w:r>
+                      <w:proofErr w:type="spellEnd"/>
+                      <w:r>
+                        <w:t xml:space="preserve"> updating chunks of </w:t>
+                      </w:r>
+                      <w:proofErr w:type="spellStart"/>
+                      <w:r>
+                        <w:t>FogUnits</w:t>
+                      </w:r>
+                      <w:proofErr w:type="spellEnd"/>
+                      <w:r>
+                        <w:t xml:space="preserve"> each frame over the whole 0.25 second interval, rather than updating all of them within the one frame.</w:t>
+                      </w:r>
+                    </w:p>
+                  </w:txbxContent>
+                </v:textbox>
+                <w10:wrap type="tight"/>
+              </v:shape>
+            </w:pict>
+          </mc:Fallback>
+        </mc:AlternateContent>
+      </w:r>
+      <w:r>
         <w:t>I t</w:t>
       </w:r>
       <w:r>
@@ -587,7 +623,25 @@
       </w:r>
       <w:proofErr w:type="spellEnd"/>
       <w:r>
-        <w:t>’ “updating” over all frames in the update interval rather than doing them all in a single frame. This resulted in a smoother framerate, with no noticeable performance drops attributable to the fog (fig. 3).</w:t>
+        <w:t>’ “updating” over all frames in the update interval rather than do</w:t>
+      </w:r>
+      <w:r>
+        <w:softHyphen/>
+      </w:r>
+      <w:r>
+        <w:t>ing them all in a single frame. This resulted in a smoother framerate, with no noticeable per</w:t>
+      </w:r>
+      <w:r>
+        <w:softHyphen/>
+      </w:r>
+      <w:r>
+        <w:t xml:space="preserve">formance drops attributable to the fog (fig. </w:t>
+      </w:r>
+      <w:r>
+        <w:t>2</w:t>
+      </w:r>
+      <w:r>
+        <w:t>).</w:t>
       </w:r>
     </w:p>
     <w:p>
@@ -624,7 +678,13 @@
       </w:r>
       <w:proofErr w:type="spellStart"/>
       <w:r>
-        <w:t>FogUnits</w:t>
+        <w:t>FogUn</w:t>
+      </w:r>
+      <w:r>
+        <w:softHyphen/>
+      </w:r>
+      <w:r>
+        <w:t>its</w:t>
       </w:r>
       <w:proofErr w:type="spellEnd"/>
       <w:r>
@@ -657,7 +717,13 @@
       </w:r>
       <w:proofErr w:type="spellStart"/>
       <w:r>
-        <w:t>FogSpheres</w:t>
+        <w:t>Fog</w:t>
+      </w:r>
+      <w:r>
+        <w:softHyphen/>
+      </w:r>
+      <w:r>
+        <w:t>Spheres</w:t>
       </w:r>
       <w:proofErr w:type="spellEnd"/>
       <w:r>
@@ -948,7 +1014,13 @@
                               </w:rPr>
                             </w:pPr>
                             <w:r>
-                              <w:t>Figure 4: the informal “stages” of the fog.</w:t>
+                              <w:t xml:space="preserve">Figure </w:t>
+                            </w:r>
+                            <w:r>
+                              <w:t>3</w:t>
+                            </w:r>
+                            <w:r>
+                              <w:t>: the informal “stages” of the fog.</w:t>
                             </w:r>
                           </w:p>
                         </w:txbxContent>
@@ -984,7 +1056,13 @@
                         </w:rPr>
                       </w:pPr>
                       <w:r>
-                        <w:t>Figure 4: the informal “stages” of the fog.</w:t>
+                        <w:t xml:space="preserve">Figure </w:t>
+                      </w:r>
+                      <w:r>
+                        <w:t>3</w:t>
+                      </w:r>
+                      <w:r>
+                        <w:t>: the informal “stages” of the fog.</w:t>
                       </w:r>
                     </w:p>
                   </w:txbxContent>
@@ -1140,7 +1218,13 @@
                               </w:rPr>
                             </w:pPr>
                             <w:r>
-                              <w:t xml:space="preserve">Figure 6: </w:t>
+                              <w:t xml:space="preserve">Figure </w:t>
+                            </w:r>
+                            <w:r>
+                              <w:t>4</w:t>
+                            </w:r>
+                            <w:r>
+                              <w:t xml:space="preserve">: </w:t>
                             </w:r>
                             <w:proofErr w:type="spellStart"/>
                             <w:r>
@@ -1184,7 +1268,13 @@
                         </w:rPr>
                       </w:pPr>
                       <w:r>
-                        <w:t xml:space="preserve">Figure 6: </w:t>
+                        <w:t xml:space="preserve">Figure </w:t>
+                      </w:r>
+                      <w:r>
+                        <w:t>4</w:t>
+                      </w:r>
+                      <w:r>
+                        <w:t xml:space="preserve">: </w:t>
                       </w:r>
                       <w:proofErr w:type="spellStart"/>
                       <w:r>
@@ -1226,7 +1316,13 @@
         <w:t xml:space="preserve"> </w:t>
       </w:r>
       <w:r>
-        <w:t xml:space="preserve">(fig. 4), with Fog featuring an Intensity public property updating the fog’s </w:t>
+        <w:t xml:space="preserve">(fig. </w:t>
+      </w:r>
+      <w:r>
+        <w:t>3</w:t>
+      </w:r>
+      <w:r>
+        <w:t xml:space="preserve">), with Fog featuring an Intensity public property updating the fog’s </w:t>
       </w:r>
       <w:r>
         <w:t xml:space="preserve">behavioural </w:t>
@@ -1253,11 +1349,23 @@
       </w:r>
       <w:proofErr w:type="spellEnd"/>
       <w:r>
-        <w:t xml:space="preserve"> have distinct behavioural states, indicated by the </w:t>
-      </w:r>
-      <w:proofErr w:type="spellStart"/>
-      <w:r>
-        <w:t>FogSphereState</w:t>
+        <w:t xml:space="preserve"> have distinct behavioural states</w:t>
+      </w:r>
+      <w:r>
+        <w:t xml:space="preserve"> (fig. 4)</w:t>
+      </w:r>
+      <w:r>
+        <w:t xml:space="preserve">, indicated by the </w:t>
+      </w:r>
+      <w:proofErr w:type="spellStart"/>
+      <w:r>
+        <w:t>Fog</w:t>
+      </w:r>
+      <w:r>
+        <w:softHyphen/>
+      </w:r>
+      <w:r>
+        <w:t>SphereState</w:t>
       </w:r>
       <w:proofErr w:type="spellEnd"/>
       <w:r>
@@ -1269,7 +1377,10 @@
       </w:r>
       <w:proofErr w:type="spellEnd"/>
       <w:r>
-        <w:t xml:space="preserve">, which is checked in </w:t>
+        <w:t>.</w:t>
+      </w:r>
+      <w:r>
+        <w:t xml:space="preserve"> </w:t>
       </w:r>
       <w:proofErr w:type="spellStart"/>
       <w:r>
@@ -1277,18 +1388,37 @@
       </w:r>
       <w:proofErr w:type="spellEnd"/>
       <w:r>
-        <w:t xml:space="preserve">() and </w:t>
-      </w:r>
-      <w:proofErr w:type="spellStart"/>
-      <w:r>
-        <w:t>FogSpheres</w:t>
-      </w:r>
-      <w:proofErr w:type="spellEnd"/>
-      <w:r>
-        <w:t>’ appropriate methods called for each state</w:t>
-      </w:r>
-      <w:r>
-        <w:t>, with the methods executing their behaviour and checking conditions regarding state changes</w:t>
+        <w:t xml:space="preserve">() </w:t>
+      </w:r>
+      <w:r>
+        <w:t xml:space="preserve">checks it </w:t>
+      </w:r>
+      <w:r>
+        <w:t>and</w:t>
+      </w:r>
+      <w:r>
+        <w:t xml:space="preserve"> calls the appropriate state meth</w:t>
+      </w:r>
+      <w:r>
+        <w:softHyphen/>
+      </w:r>
+      <w:r>
+        <w:t>ods</w:t>
+      </w:r>
+      <w:r>
+        <w:t xml:space="preserve">, executing their </w:t>
+      </w:r>
+      <w:r>
+        <w:t>behaviour, including</w:t>
+      </w:r>
+      <w:r>
+        <w:t xml:space="preserve"> checking</w:t>
+      </w:r>
+      <w:r>
+        <w:t xml:space="preserve"> state change</w:t>
+      </w:r>
+      <w:r>
+        <w:t xml:space="preserve"> conditions</w:t>
       </w:r>
       <w:r>
         <w:t>.</w:t>
@@ -1321,10 +1451,7 @@
         </w:numPr>
       </w:pPr>
       <w:r>
-        <w:t xml:space="preserve">Fog, like other manager-type classes, implemented the </w:t>
-      </w:r>
-      <w:r>
-        <w:t>singleton pattern</w:t>
+        <w:t>Fog, like other manager-type classes, implemented the singleton pattern</w:t>
       </w:r>
       <w:bookmarkStart w:id="2" w:name="_Ref24713005"/>
       <w:r>
@@ -1438,10 +1565,7 @@
         <w:footnoteReference w:id="5"/>
       </w:r>
       <w:r>
-        <w:t xml:space="preserve"> methods</w:t>
-      </w:r>
-      <w:r>
-        <w:t xml:space="preserve"> for standardised creation of </w:t>
+        <w:t xml:space="preserve"> methods for standardised creation of </w:t>
       </w:r>
       <w:proofErr w:type="spellStart"/>
       <w:r>
@@ -1453,7 +1577,13 @@
       </w:r>
       <w:proofErr w:type="spellStart"/>
       <w:r>
-        <w:t>FogSpheres</w:t>
+        <w:t>Fog</w:t>
+      </w:r>
+      <w:r>
+        <w:softHyphen/>
+      </w:r>
+      <w:r>
+        <w:t>Spheres</w:t>
       </w:r>
       <w:proofErr w:type="spellEnd"/>
       <w:r>
@@ -1527,10 +1657,7 @@
       </w:r>
       <w:proofErr w:type="spellEnd"/>
       <w:r>
-        <w:t xml:space="preserve"> class and its components implement the </w:t>
-      </w:r>
-      <w:r>
-        <w:t>component pattern</w:t>
+        <w:t xml:space="preserve"> class and its components implement the component pattern</w:t>
       </w:r>
       <w:r>
         <w:rPr>
@@ -1574,15 +1701,11 @@
     </w:p>
     <w:p>
       <w:pPr>
-        <w:widowControl w:val="0"/>
-      </w:pPr>
-    </w:p>
-    <w:p>
-      <w:pPr>
         <w:pStyle w:val="Heading2"/>
         <w:widowControl w:val="0"/>
       </w:pPr>
       <w:r>
+        <w:lastRenderedPageBreak/>
         <w:t>Usability Patterns</w:t>
       </w:r>
     </w:p>
@@ -1614,7 +1737,13 @@
         <w:footnoteReference w:id="8"/>
       </w:r>
       <w:r>
-        <w:t xml:space="preserve"> thanks to its changes in colour through the game that match the intensity and aggressiveness of its behaviou</w:t>
+        <w:t xml:space="preserve"> thanks to its changes in colour through the game that match the intensity and aggressiveness of its behav</w:t>
+      </w:r>
+      <w:r>
+        <w:softHyphen/>
+      </w:r>
+      <w:r>
+        <w:t>iou</w:t>
       </w:r>
       <w:r>
         <w:t xml:space="preserve">r, </w:t>
@@ -1683,20 +1812,12 @@
         <w:t xml:space="preserve"> </w:t>
       </w:r>
       <w:proofErr w:type="spellStart"/>
-      <w:proofErr w:type="gramStart"/>
       <w:r>
         <w:t>UpdateDamageToFogSphere</w:t>
       </w:r>
       <w:proofErr w:type="spellEnd"/>
       <w:r>
-        <w:t>(</w:t>
-      </w:r>
-      <w:proofErr w:type="gramEnd"/>
-      <w:r>
-        <w:t>)</w:t>
-      </w:r>
-      <w:r>
-        <w:t xml:space="preserve">, </w:t>
+        <w:t xml:space="preserve">(), </w:t>
       </w:r>
       <w:proofErr w:type="spellStart"/>
       <w:r>
@@ -1708,10 +1829,7 @@
       </w:r>
       <w:proofErr w:type="spellEnd"/>
       <w:r>
-        <w:t>()</w:t>
-      </w:r>
-      <w:r>
-        <w:t xml:space="preserve">) and enumeration values with related functionality (e.g. </w:t>
+        <w:t xml:space="preserve">()) and enumeration values with related functionality (e.g. </w:t>
       </w:r>
       <w:proofErr w:type="spellStart"/>
       <w:r>
@@ -1719,20 +1837,11 @@
       </w:r>
       <w:r>
         <w:softHyphen/>
-        <w:t>pansionDirection</w:t>
-      </w:r>
-      <w:r>
-        <w:t>.Orthogonal</w:t>
-      </w:r>
-      <w:proofErr w:type="spellEnd"/>
-      <w:r>
-        <w:t xml:space="preserve"> and </w:t>
-      </w:r>
-      <w:r>
-        <w:t xml:space="preserve">its </w:t>
-      </w:r>
-      <w:r>
-        <w:t xml:space="preserve">corresponding code in </w:t>
+        <w:t>pansionDirection.Orthogonal</w:t>
+      </w:r>
+      <w:proofErr w:type="spellEnd"/>
+      <w:r>
+        <w:t xml:space="preserve"> and its corresponding code in </w:t>
       </w:r>
       <w:proofErr w:type="spellStart"/>
       <w:r>
@@ -1744,10 +1853,7 @@
       </w:r>
       <w:proofErr w:type="spellEnd"/>
       <w:r>
-        <w:t>()</w:t>
-      </w:r>
-      <w:r>
-        <w:t>) that were obsolesced by design decisions</w:t>
+        <w:t>()) that were obsolesced by design decisions</w:t>
       </w:r>
       <w:r>
         <w:t xml:space="preserve"> and </w:t>
@@ -1810,7 +1916,13 @@
       </w:r>
       <w:proofErr w:type="spellEnd"/>
       <w:r>
-        <w:t xml:space="preserve"> and each manager class would be singletons to ensure uniqueness and universal access. </w:t>
+        <w:t xml:space="preserve"> and each manager class would be singletons to en</w:t>
+      </w:r>
+      <w:r>
+        <w:softHyphen/>
+      </w:r>
+      <w:r>
+        <w:t xml:space="preserve">sure uniqueness and universal access. </w:t>
       </w:r>
     </w:p>
     <w:p>
@@ -1932,7 +2044,13 @@
       </w:r>
       <w:proofErr w:type="spellEnd"/>
       <w:r>
-        <w:t xml:space="preserve"> states into separate classes that implement a base State class and operate on </w:t>
+        <w:t xml:space="preserve"> states into separate classes that imple</w:t>
+      </w:r>
+      <w:r>
+        <w:softHyphen/>
+      </w:r>
+      <w:r>
+        <w:t xml:space="preserve">ment a base State class and operate on </w:t>
       </w:r>
       <w:proofErr w:type="spellStart"/>
       <w:r>
@@ -1953,10 +2071,13 @@
         </w:numPr>
       </w:pPr>
       <w:r>
-        <w:t xml:space="preserve">This would create a more intricate network of which classes use each other, but each would be more singular in their purpose, shorter, more readable and maintainable, and more easily debugged, and any performance losses from increased public properties would be </w:t>
-      </w:r>
-      <w:r>
-        <w:t>infinitesimal</w:t>
+        <w:t>This would create a more intricate network of which classes use each other, but each would be more singular in their purpose, shorter, more readable and maintainable, and more easily debugged, and any performance losses from increased public properties would be infinitesi</w:t>
+      </w:r>
+      <w:r>
+        <w:softHyphen/>
+      </w:r>
+      <w:r>
+        <w:t>mal</w:t>
       </w:r>
       <w:r>
         <w:rPr>
@@ -1997,10 +2118,13 @@
       </w:r>
       <w:proofErr w:type="spellEnd"/>
       <w:r>
-        <w:t xml:space="preserve"> and Health components using the flyweight pattern of splitting classes into shared and unique </w:t>
-      </w:r>
-      <w:r>
-        <w:t>functionality</w:t>
+        <w:t xml:space="preserve"> and Health compo</w:t>
+      </w:r>
+      <w:r>
+        <w:softHyphen/>
+      </w:r>
+      <w:r>
+        <w:t>nents using the flyweight pattern of splitting classes into shared and unique functionality</w:t>
       </w:r>
       <w:r>
         <w:rPr>
@@ -2009,10 +2133,7 @@
         <w:footnoteReference w:id="11"/>
       </w:r>
       <w:r>
-        <w:t>,</w:t>
-      </w:r>
-      <w:r>
-        <w:t xml:space="preserve"> as a lot of their information is identical across all </w:t>
+        <w:t xml:space="preserve">, as a lot of their information is identical across all </w:t>
       </w:r>
       <w:proofErr w:type="spellStart"/>
       <w:r>
@@ -2143,9 +2264,11 @@
       </w:r>
       <w:r>
         <w:rPr>
-          <w:rStyle w:val="FootnoteReference"/>
+          <w:b/>
+          <w:bCs/>
+          <w:lang w:val="en-US"/>
         </w:rPr>
-        <w:t>3</w:t>
+        <w:t>Error! Bookmark not defined.</w:t>
       </w:r>
       <w:r>
         <w:fldChar w:fldCharType="end"/>
@@ -2208,9 +2331,11 @@
       </w:r>
       <w:r>
         <w:rPr>
-          <w:rStyle w:val="FootnoteReference"/>
+          <w:b/>
+          <w:bCs/>
+          <w:lang w:val="en-US"/>
         </w:rPr>
-        <w:t>3</w:t>
+        <w:t>Error! Bookmark not defined.</w:t>
       </w:r>
       <w:r>
         <w:fldChar w:fldCharType="end"/>
@@ -2250,7 +2375,13 @@
       </w:r>
       <w:proofErr w:type="spellEnd"/>
       <w:r>
-        <w:t xml:space="preserve">, such that anything that needs to check it can without going past </w:t>
+        <w:t>, such that any</w:t>
+      </w:r>
+      <w:r>
+        <w:softHyphen/>
+      </w:r>
+      <w:r>
+        <w:t xml:space="preserve">thing that needs to check it can without going past </w:t>
       </w:r>
       <w:proofErr w:type="spellStart"/>
       <w:r>
@@ -2258,7 +2389,13 @@
       </w:r>
       <w:proofErr w:type="spellEnd"/>
       <w:r>
-        <w:t xml:space="preserve"> unless they need a list of what’s currently permissible. Doing it this way, I’d have it check if the list needs to be compiled, compiling and storing it if so, and then return the list. (Dismantling a Harvester on a depleted </w:t>
+        <w:t xml:space="preserve"> unless they need a list of what’s currently permissible. Doing it this way, I’d have it check if the list needs to be com</w:t>
+      </w:r>
+      <w:r>
+        <w:softHyphen/>
+      </w:r>
+      <w:r>
+        <w:t xml:space="preserve">piled, compiling and storing it if so, and then return the list. (Dismantling a Harvester on a depleted </w:t>
       </w:r>
       <w:proofErr w:type="spellStart"/>
       <w:r>
@@ -2379,9 +2516,11 @@
       </w:r>
       <w:r>
         <w:rPr>
-          <w:rStyle w:val="FootnoteReference"/>
+          <w:b/>
+          <w:bCs/>
+          <w:lang w:val="en-US"/>
         </w:rPr>
-        <w:t>3</w:t>
+        <w:t>Error! Bookmark not defined.</w:t>
       </w:r>
       <w:r>
         <w:fldChar w:fldCharType="end"/>
@@ -2456,13 +2595,19 @@
         <w:rPr>
           <w:rStyle w:val="FootnoteReference"/>
         </w:rPr>
-        <w:t>4</w:t>
+        <w:t>3</w:t>
       </w:r>
       <w:r>
         <w:fldChar w:fldCharType="end"/>
       </w:r>
       <w:r>
-        <w:t xml:space="preserve"> for its tutorial and main-game objectives (fig. 11), with a switch checking an </w:t>
+        <w:t xml:space="preserve"> for its tutorial and main-game objectives (fig. </w:t>
+      </w:r>
+      <w:r>
+        <w:t>5</w:t>
+      </w:r>
+      <w:r>
+        <w:t xml:space="preserve">), with a switch checking an </w:t>
       </w:r>
       <w:proofErr w:type="spellStart"/>
       <w:r>
@@ -2499,7 +2644,13 @@
       </w:r>
       <w:proofErr w:type="spellEnd"/>
       <w:r>
-        <w:t xml:space="preserve"> being quite long and harder to maintain.</w:t>
+        <w:t xml:space="preserve"> being quite long and harder to main</w:t>
+      </w:r>
+      <w:r>
+        <w:softHyphen/>
+      </w:r>
+      <w:r>
+        <w:t>tain.</w:t>
       </w:r>
     </w:p>
     <w:p>
@@ -2512,7 +2663,13 @@
         </w:numPr>
       </w:pPr>
       <w:r>
-        <w:t>Separating tutorial and main-game stages was an accidental by-product of how we were delegating work and who would do what, and led to unnecessary complexity and duplication.</w:t>
+        <w:t>Separating tutorial and main-game stages was an accidental by-product of how we were del</w:t>
+      </w:r>
+      <w:r>
+        <w:softHyphen/>
+      </w:r>
+      <w:r>
+        <w:t>egating work and who would do what, and led to unnecessary complexity and duplication.</w:t>
       </w:r>
     </w:p>
     <w:p>
@@ -2652,7 +2809,13 @@
                               </w:rPr>
                             </w:pPr>
                             <w:r>
-                              <w:t>Figure 11: a state diagram for the tutorial and the main objectives of the game.</w:t>
+                              <w:t xml:space="preserve">Figure </w:t>
+                            </w:r>
+                            <w:r>
+                              <w:t>5</w:t>
+                            </w:r>
+                            <w:r>
+                              <w:t>: a state diagram for the tutorial and the main objectives of the game.</w:t>
                             </w:r>
                           </w:p>
                         </w:txbxContent>
@@ -2688,7 +2851,13 @@
                         </w:rPr>
                       </w:pPr>
                       <w:r>
-                        <w:t>Figure 11: a state diagram for the tutorial and the main objectives of the game.</w:t>
+                        <w:t xml:space="preserve">Figure </w:t>
+                      </w:r>
+                      <w:r>
+                        <w:t>5</w:t>
+                      </w:r>
+                      <w:r>
+                        <w:t>: a state diagram for the tutorial and the main objectives of the game.</w:t>
                       </w:r>
                     </w:p>
                   </w:txbxContent>
@@ -2720,10 +2889,7 @@
         </w:numPr>
       </w:pPr>
       <w:r>
-        <w:t xml:space="preserve">The stage controllers both implement </w:t>
-      </w:r>
-      <w:r>
-        <w:t>the singleton pat</w:t>
+        <w:t>The stage controllers both implement the singleton pat</w:t>
       </w:r>
       <w:r>
         <w:softHyphen/>
@@ -2742,13 +2908,19 @@
         <w:rPr>
           <w:rStyle w:val="FootnoteReference"/>
         </w:rPr>
-        <w:t>5</w:t>
+        <w:t>4</w:t>
       </w:r>
       <w:r>
         <w:fldChar w:fldCharType="end"/>
       </w:r>
       <w:r>
-        <w:t xml:space="preserve"> to ensure uniqueness and universal access. They implement it separately rather than via </w:t>
+        <w:t xml:space="preserve"> to ensure uniqueness and uni</w:t>
+      </w:r>
+      <w:r>
+        <w:softHyphen/>
+      </w:r>
+      <w:r>
+        <w:t xml:space="preserve">versal access. They implement it separately rather than via </w:t>
       </w:r>
       <w:proofErr w:type="spellStart"/>
       <w:r>
@@ -2797,10 +2969,7 @@
       </w:r>
       <w:proofErr w:type="spellEnd"/>
       <w:r>
-        <w:t xml:space="preserve"> interact inversely to the </w:t>
-      </w:r>
-      <w:r>
-        <w:t>observer pattern</w:t>
+        <w:t xml:space="preserve"> interact inversely to the observer pattern</w:t>
       </w:r>
       <w:r>
         <w:rPr>
@@ -2873,10 +3042,7 @@
         </w:numPr>
       </w:pPr>
       <w:r>
-        <w:t xml:space="preserve">The tutorial extensively uses the </w:t>
-      </w:r>
-      <w:r>
-        <w:t>fo</w:t>
+        <w:t>The tutorial extensively uses the fo</w:t>
       </w:r>
       <w:r>
         <w:softHyphen/>
@@ -2893,9 +3059,11 @@
       </w:r>
       <w:r>
         <w:rPr>
-          <w:rStyle w:val="FootnoteReference"/>
+          <w:b/>
+          <w:bCs/>
+          <w:lang w:val="en-US"/>
         </w:rPr>
-        <w:t>9</w:t>
+        <w:t>Error! Bookmark not defined.</w:t>
       </w:r>
       <w:r>
         <w:fldChar w:fldCharType="end"/>
@@ -2924,7 +3092,13 @@
         </w:numPr>
       </w:pPr>
       <w:r>
-        <w:t>The tutorial also restricts player input to what it wants players to do, forcing them to participate to progress, but ensuring they learn from experience rather than theory.</w:t>
+        <w:t>The tutorial also restricts player input to what it wants players to do, forcing them to partici</w:t>
+      </w:r>
+      <w:r>
+        <w:softHyphen/>
+      </w:r>
+      <w:r>
+        <w:t>pate to progress, but ensuring they learn from experience rather than theory.</w:t>
       </w:r>
     </w:p>
     <w:p>
@@ -2951,10 +3125,7 @@
         </w:numPr>
       </w:pPr>
       <w:r>
-        <w:t xml:space="preserve">The tutorial features </w:t>
-      </w:r>
-      <w:r>
-        <w:t>several manifestations of the magnetism pattern</w:t>
+        <w:t>The tutorial features several manifestations of the magnetism pattern</w:t>
       </w:r>
       <w:r>
         <w:fldChar w:fldCharType="begin"/>
@@ -2967,9 +3138,11 @@
       </w:r>
       <w:r>
         <w:rPr>
-          <w:rStyle w:val="FootnoteReference"/>
+          <w:b/>
+          <w:bCs/>
+          <w:lang w:val="en-US"/>
         </w:rPr>
-        <w:t>9</w:t>
+        <w:t>Error! Bookmark not defined.</w:t>
       </w:r>
       <w:r>
         <w:fldChar w:fldCharType="end"/>
@@ -3014,7 +3187,13 @@
         </w:numPr>
       </w:pPr>
       <w:r>
-        <w:t xml:space="preserve">The lerp target for the extender in the fog being placed where a player is already extending around the rocks between the ship and the missing thruster, or where they can </w:t>
+        <w:t>The lerp target for the extender in the fog being placed where a player is already ex</w:t>
+      </w:r>
+      <w:r>
+        <w:softHyphen/>
+      </w:r>
+      <w:r>
+        <w:t xml:space="preserve">tending around the rocks between the ship and the missing thruster, or where they can </w:t>
       </w:r>
       <w:r>
         <w:t xml:space="preserve">first </w:t>
@@ -3051,10 +3230,7 @@
         </w:numPr>
       </w:pPr>
       <w:r>
-        <w:t>The stage controllers</w:t>
-      </w:r>
-      <w:r>
-        <w:t xml:space="preserve"> feature several manifestations of the state usability pattern</w:t>
+        <w:t>The stage controllers feature several manifestations of the state usability pattern</w:t>
       </w:r>
       <w:r>
         <w:fldChar w:fldCharType="begin"/>
@@ -3067,18 +3243,17 @@
       </w:r>
       <w:r>
         <w:rPr>
-          <w:rStyle w:val="FootnoteReference"/>
+          <w:b/>
+          <w:bCs/>
+          <w:lang w:val="en-US"/>
         </w:rPr>
-        <w:t>9</w:t>
+        <w:t>Error! Bookmark not defined.</w:t>
       </w:r>
       <w:r>
         <w:fldChar w:fldCharType="end"/>
       </w:r>
       <w:r>
-        <w:t xml:space="preserve"> to indicate changes in options or status</w:t>
-      </w:r>
-      <w:r>
-        <w:t>:</w:t>
+        <w:t xml:space="preserve"> to indicate changes in options or status:</w:t>
       </w:r>
     </w:p>
     <w:p>
@@ -3109,7 +3284,13 @@
       </w:r>
       <w:proofErr w:type="spellEnd"/>
       <w:r>
-        <w:t xml:space="preserve"> making buttons opaque and interactable or faded and uninteractable as the current stage requires, matching their appearance to their intractability, and conveying what they should build during the tutorial.</w:t>
+        <w:t xml:space="preserve"> making buttons opaque and interactable or faded and uninteractable as the current stage requires, matching their appearance to their intractability, and con</w:t>
+      </w:r>
+      <w:r>
+        <w:softHyphen/>
+      </w:r>
+      <w:r>
+        <w:t>veying what they should build during the tutorial.</w:t>
       </w:r>
     </w:p>
     <w:p>
@@ -3130,7 +3311,14 @@
       </w:r>
       <w:proofErr w:type="spellEnd"/>
       <w:r>
-        <w:t xml:space="preserve"> members, but are called by the stage controllers.)</w:t>
+        <w:t xml:space="preserve"> members, but are called by the stage control</w:t>
+      </w:r>
+      <w:r>
+        <w:softHyphen/>
+      </w:r>
+      <w:r>
+        <w:lastRenderedPageBreak/>
+        <w:t>lers.)</w:t>
       </w:r>
     </w:p>
     <w:p>
@@ -3147,14 +3335,97 @@
           <w:noProof/>
         </w:rPr>
       </w:pPr>
+      <w:r>
+        <w:t>Automatic Mode Cancellation Pattern</w:t>
+      </w:r>
+      <w:r>
+        <w:t xml:space="preserve"> </w:t>
+      </w:r>
+    </w:p>
+    <w:p>
+      <w:pPr>
+        <w:pStyle w:val="ListParagraph"/>
+        <w:widowControl w:val="0"/>
+        <w:numPr>
+          <w:ilvl w:val="0"/>
+          <w:numId w:val="36"/>
+        </w:numPr>
+      </w:pPr>
+      <w:r>
+        <w:t xml:space="preserve">The build menu closes automatically when players click on unusable tiles (whether from being unpowered or outside a lerp circle), providing </w:t>
+      </w:r>
+      <w:r>
+        <w:t>automatic mode cancellation</w:t>
+      </w:r>
+      <w:r>
+        <w:fldChar w:fldCharType="begin"/>
+      </w:r>
+      <w:r>
+        <w:instrText xml:space="preserve"> NOTEREF _Ref24713226 \f \h  \* MERGEFORMAT </w:instrText>
+      </w:r>
+      <w:r>
+        <w:fldChar w:fldCharType="separate"/>
+      </w:r>
+      <w:r>
+        <w:rPr>
+          <w:b/>
+          <w:bCs/>
+          <w:lang w:val="en-US"/>
+        </w:rPr>
+        <w:t>Error! Bookmark not defined.</w:t>
+      </w:r>
+      <w:r>
+        <w:fldChar w:fldCharType="end"/>
+      </w:r>
+      <w:r>
+        <w:t xml:space="preserve"> and conveying which tiles can be built upon. </w:t>
+      </w:r>
+    </w:p>
+    <w:p>
+      <w:pPr>
+        <w:pStyle w:val="ListParagraph"/>
+        <w:widowControl w:val="0"/>
+        <w:numPr>
+          <w:ilvl w:val="0"/>
+          <w:numId w:val="36"/>
+        </w:numPr>
+      </w:pPr>
+      <w:r>
+        <w:t xml:space="preserve">Most of this functionality is </w:t>
+      </w:r>
       <w:bookmarkStart w:id="4" w:name="_GoBack"/>
       <w:bookmarkEnd w:id="4"/>
       <w:r>
-        <w:lastRenderedPageBreak/>
-        <w:t>Automatic Mode Cancellation Pattern</w:t>
-      </w:r>
-      <w:r>
-        <w:t xml:space="preserve"> </w:t>
+        <w:t xml:space="preserve">encapsulated in other classes, but </w:t>
+      </w:r>
+      <w:proofErr w:type="spellStart"/>
+      <w:r>
+        <w:t>TutorialController</w:t>
+      </w:r>
+      <w:proofErr w:type="spellEnd"/>
+      <w:r>
+        <w:t xml:space="preserve"> contributes via </w:t>
+      </w:r>
+      <w:proofErr w:type="spellStart"/>
+      <w:proofErr w:type="gramStart"/>
+      <w:r>
+        <w:t>TileAllowed</w:t>
+      </w:r>
+      <w:proofErr w:type="spellEnd"/>
+      <w:r>
+        <w:t>(</w:t>
+      </w:r>
+      <w:proofErr w:type="gramEnd"/>
+      <w:r>
+        <w:t xml:space="preserve">), which informs </w:t>
+      </w:r>
+      <w:proofErr w:type="spellStart"/>
+      <w:r>
+        <w:t>MouseController</w:t>
+      </w:r>
+      <w:proofErr w:type="spellEnd"/>
+      <w:r>
+        <w:t xml:space="preserve"> if a tile is interactable.</w:t>
       </w:r>
     </w:p>
     <w:p>
@@ -3162,64 +3433,6 @@
         <w:widowControl w:val="0"/>
         <w:jc w:val="both"/>
       </w:pPr>
-      <w:r>
-        <w:rPr>
-          <w:i/>
-          <w:iCs/>
-        </w:rPr>
-        <w:t>GTFO</w:t>
-      </w:r>
-      <w:r>
-        <w:t>’s build menu (fig. 12c) includes an ease of use feature where closes automatically when the player clicks on a tile that is unusable, thereby exemplifying the automatic mode cancellation pattern</w:t>
-      </w:r>
-      <w:r>
-        <w:fldChar w:fldCharType="begin"/>
-      </w:r>
-      <w:r>
-        <w:instrText xml:space="preserve"> NOTEREF _Ref24713226 \f \h  \* MERGEFORMAT </w:instrText>
-      </w:r>
-      <w:r>
-        <w:fldChar w:fldCharType="separate"/>
-      </w:r>
-      <w:r>
-        <w:rPr>
-          <w:rStyle w:val="FootnoteReference"/>
-        </w:rPr>
-        <w:t>9</w:t>
-      </w:r>
-      <w:r>
-        <w:fldChar w:fldCharType="end"/>
-      </w:r>
-      <w:r>
-        <w:t xml:space="preserve">. Most often this is a tile that is not powered, but whenever a lerp target is active during the tutorial, it also includes tiles outside the bounds of the lerp target. Most of this functionality is managed by other classes, however </w:t>
-      </w:r>
-      <w:proofErr w:type="spellStart"/>
-      <w:r>
-        <w:t>TutorialController</w:t>
-      </w:r>
-      <w:proofErr w:type="spellEnd"/>
-      <w:r>
-        <w:t xml:space="preserve"> contributes through its method </w:t>
-      </w:r>
-      <w:proofErr w:type="spellStart"/>
-      <w:proofErr w:type="gramStart"/>
-      <w:r>
-        <w:t>TileAllowed</w:t>
-      </w:r>
-      <w:proofErr w:type="spellEnd"/>
-      <w:r>
-        <w:t>(</w:t>
-      </w:r>
-      <w:proofErr w:type="gramEnd"/>
-      <w:r>
-        <w:t>), which returns whether a selected tile can be built upon according to the criteria restricting building to within the lerp target. Besides providing an easy, conventional way to close the build menu, it also implies which tiles are available to build upon or not in case the lerp target wasn’t clear enough.</w:t>
-      </w:r>
-    </w:p>
-    <w:p>
-      <w:pPr>
-        <w:widowControl w:val="0"/>
-        <w:jc w:val="both"/>
-      </w:pPr>
     </w:p>
     <w:p>
       <w:pPr>
@@ -3229,164 +3442,6 @@
       <w:r>
         <w:t>Progress Pattern</w:t>
       </w:r>
-    </w:p>
-    <w:p>
-      <w:pPr>
-        <w:widowControl w:val="0"/>
-        <w:jc w:val="both"/>
-      </w:pPr>
-      <w:r>
-        <w:t>The tutorial also exhibits the progress pattern</w:t>
-      </w:r>
-      <w:r>
-        <w:fldChar w:fldCharType="begin"/>
-      </w:r>
-      <w:r>
-        <w:instrText xml:space="preserve"> NOTEREF _Ref24713226 \f \h  \* MERGEFORMAT </w:instrText>
-      </w:r>
-      <w:r>
-        <w:fldChar w:fldCharType="separate"/>
-      </w:r>
-      <w:r>
-        <w:rPr>
-          <w:rStyle w:val="FootnoteReference"/>
-        </w:rPr>
-        <w:t>9</w:t>
-      </w:r>
-      <w:r>
-        <w:fldChar w:fldCharType="end"/>
-      </w:r>
-      <w:r>
-        <w:t xml:space="preserve"> by having a progress bar at the bottom of the objective win</w:t>
-      </w:r>
-      <w:r>
-        <w:softHyphen/>
-        <w:t xml:space="preserve">dow during the tutorial (fig. 13). At significant points in the tutorial, the bar’s progress is incremented, giving the player an indication of how far along in the tutorial they are, and how much they have left to go. It was added after feedback that often players were waiting for the tutorial to finish, but had no idea how long they had left to complete it and were left wondering if they had to continue for another dozen stages or if they were near the end and about to begin playing the main game. </w:t>
-      </w:r>
-    </w:p>
-    <w:p>
-      <w:pPr>
-        <w:widowControl w:val="0"/>
-        <w:jc w:val="both"/>
-      </w:pPr>
-    </w:p>
-    <w:p>
-      <w:pPr>
-        <w:pStyle w:val="Heading2"/>
-        <w:widowControl w:val="0"/>
-      </w:pPr>
-      <w:r>
-        <w:t>Restructure</w:t>
-      </w:r>
-    </w:p>
-    <w:p>
-      <w:pPr>
-        <w:widowControl w:val="0"/>
-        <w:jc w:val="both"/>
-      </w:pPr>
-      <w:r>
-        <w:t xml:space="preserve">As discussed, there are a number of changes I would make, such as making </w:t>
-      </w:r>
-      <w:proofErr w:type="spellStart"/>
-      <w:r>
-        <w:t>TutorialControl</w:t>
-      </w:r>
-      <w:r>
-        <w:softHyphen/>
-        <w:t>ler.ButtonsNormallyAllowed</w:t>
-      </w:r>
-      <w:proofErr w:type="spellEnd"/>
-      <w:r>
-        <w:t xml:space="preserve">() a member of </w:t>
-      </w:r>
-      <w:proofErr w:type="spellStart"/>
-      <w:r>
-        <w:t>TileData</w:t>
-      </w:r>
-      <w:proofErr w:type="spellEnd"/>
-      <w:r>
-        <w:t xml:space="preserve"> as it more naturally belongs there and could from there be tweaked to be more efficient, and implementing a proper observer pattern between </w:t>
-      </w:r>
-      <w:proofErr w:type="spellStart"/>
-      <w:r>
-        <w:t>btnTutorial</w:t>
-      </w:r>
-      <w:proofErr w:type="spellEnd"/>
-      <w:r>
-        <w:t xml:space="preserve"> and </w:t>
-      </w:r>
-      <w:proofErr w:type="spellStart"/>
-      <w:r>
-        <w:t>Tu</w:t>
-      </w:r>
-      <w:r>
-        <w:softHyphen/>
-        <w:t>torialController</w:t>
-      </w:r>
-      <w:proofErr w:type="spellEnd"/>
-      <w:r>
-        <w:t xml:space="preserve"> to improve efficiency. There are also various </w:t>
-      </w:r>
-      <w:proofErr w:type="spellStart"/>
-      <w:r>
-        <w:t>enum</w:t>
-      </w:r>
-      <w:proofErr w:type="spellEnd"/>
-      <w:r>
-        <w:t xml:space="preserve"> values and field and method names whose names are out of date compared to what they are being called from the player’s perspective in the current game; those I would update to reflect their current names, the fields and </w:t>
-      </w:r>
-      <w:proofErr w:type="spellStart"/>
-      <w:r>
-        <w:t>enum</w:t>
-      </w:r>
-      <w:proofErr w:type="spellEnd"/>
-      <w:r>
-        <w:t xml:space="preserve"> values a few at a time to make sure I remember to reconnect anything that breaks. </w:t>
-      </w:r>
-    </w:p>
-    <w:p>
-      <w:pPr>
-        <w:widowControl w:val="0"/>
-        <w:jc w:val="both"/>
-      </w:pPr>
-      <w:r>
-        <w:tab/>
-        <w:t xml:space="preserve">More substantially, </w:t>
-      </w:r>
-      <w:proofErr w:type="spellStart"/>
-      <w:r>
-        <w:t>TutorialController</w:t>
-      </w:r>
-      <w:proofErr w:type="spellEnd"/>
-      <w:r>
-        <w:t xml:space="preserve"> is unnecessarily long, which makes it harder to maintain, and </w:t>
-      </w:r>
-      <w:proofErr w:type="spellStart"/>
-      <w:r>
-        <w:t>TutorialController</w:t>
-      </w:r>
-      <w:proofErr w:type="spellEnd"/>
-      <w:r>
-        <w:t xml:space="preserve"> and </w:t>
-      </w:r>
-      <w:proofErr w:type="spellStart"/>
-      <w:r>
-        <w:t>ObjectiveController</w:t>
-      </w:r>
-      <w:proofErr w:type="spellEnd"/>
-      <w:r>
-        <w:t xml:space="preserve"> are separate classes, which has led to some duplication of func</w:t>
-      </w:r>
-      <w:r>
-        <w:softHyphen/>
-        <w:t>tionality and unnecessary complexity. To address these issues, I would make the more extensive structural changes:</w:t>
-      </w:r>
-    </w:p>
-    <w:p>
-      <w:pPr>
-        <w:widowControl w:val="0"/>
-        <w:jc w:val="both"/>
-      </w:pPr>
     </w:p>
     <w:p>
       <w:pPr>
@@ -3394,51 +3449,55 @@
         <w:widowControl w:val="0"/>
         <w:numPr>
           <w:ilvl w:val="0"/>
-          <w:numId w:val="22"/>
+          <w:numId w:val="36"/>
         </w:numPr>
       </w:pPr>
       <w:r>
-        <w:t xml:space="preserve">Of combining </w:t>
-      </w:r>
-      <w:proofErr w:type="spellStart"/>
-      <w:r>
-        <w:t>DialogueBoxController</w:t>
-      </w:r>
-      <w:proofErr w:type="spellEnd"/>
-      <w:r>
-        <w:t xml:space="preserve">, </w:t>
-      </w:r>
-      <w:proofErr w:type="spellStart"/>
-      <w:r>
-        <w:t>TutorialController</w:t>
-      </w:r>
-      <w:proofErr w:type="spellEnd"/>
-      <w:r>
-        <w:t xml:space="preserve"> and </w:t>
-      </w:r>
-      <w:proofErr w:type="spellStart"/>
-      <w:r>
-        <w:t>ObjectiveController</w:t>
-      </w:r>
-      <w:proofErr w:type="spellEnd"/>
-      <w:r>
-        <w:t xml:space="preserve"> into one </w:t>
-      </w:r>
-      <w:proofErr w:type="spellStart"/>
-      <w:r>
-        <w:t>StageCon</w:t>
-      </w:r>
-      <w:r>
-        <w:softHyphen/>
-        <w:t>troller</w:t>
-      </w:r>
-      <w:proofErr w:type="spellEnd"/>
-      <w:r>
-        <w:t xml:space="preserve"> class that handles all the stages of the game. This would remove the unnecessary duplication and complexity of having fields and functionality split amongst and duplicated across its three pre</w:t>
-      </w:r>
-      <w:r>
-        <w:softHyphen/>
-        <w:t>cursors.</w:t>
+        <w:t xml:space="preserve">The </w:t>
+      </w:r>
+      <w:r>
+        <w:t>progress pattern</w:t>
+      </w:r>
+      <w:r>
+        <w:fldChar w:fldCharType="begin"/>
+      </w:r>
+      <w:r>
+        <w:instrText xml:space="preserve"> NOTEREF _Ref24713226 \f \h  \* MERGEFORMAT </w:instrText>
+      </w:r>
+      <w:r>
+        <w:fldChar w:fldCharType="separate"/>
+      </w:r>
+      <w:r>
+        <w:rPr>
+          <w:b/>
+          <w:bCs/>
+          <w:lang w:val="en-US"/>
+        </w:rPr>
+        <w:t>Error! Bookmark not defined.</w:t>
+      </w:r>
+      <w:r>
+        <w:fldChar w:fldCharType="end"/>
+      </w:r>
+      <w:r>
+        <w:t xml:space="preserve"> </w:t>
+      </w:r>
+      <w:r>
+        <w:t>is exemplified by the progress bar in the objective window during the tutorial. It increments when key objectives are completed and conveys players’ progress through the tutorial.</w:t>
+      </w:r>
+    </w:p>
+    <w:p>
+      <w:pPr>
+        <w:widowControl w:val="0"/>
+        <w:jc w:val="both"/>
+      </w:pPr>
+    </w:p>
+    <w:p>
+      <w:pPr>
+        <w:pStyle w:val="Heading2"/>
+        <w:widowControl w:val="0"/>
+      </w:pPr>
+      <w:r>
+        <w:t>Restructure</w:t>
       </w:r>
     </w:p>
     <w:p>
@@ -3447,15 +3506,256 @@
         <w:widowControl w:val="0"/>
         <w:numPr>
           <w:ilvl w:val="0"/>
-          <w:numId w:val="22"/>
+          <w:numId w:val="36"/>
         </w:numPr>
       </w:pPr>
       <w:r>
-        <w:t>Of separating out all of the stages into separate classes that all inherit from an abstract Stage class. Each Stage would have additional fields and methods beyond the common Stage members as re</w:t>
+        <w:t>To restructure the tutorial classes, I would:</w:t>
+      </w:r>
+    </w:p>
+    <w:p>
+      <w:pPr>
+        <w:pStyle w:val="ListParagraph"/>
+        <w:widowControl w:val="0"/>
+        <w:numPr>
+          <w:ilvl w:val="1"/>
+          <w:numId w:val="36"/>
+        </w:numPr>
+      </w:pPr>
+      <w:r>
+        <w:t xml:space="preserve">update the names of fields and </w:t>
+      </w:r>
+      <w:proofErr w:type="spellStart"/>
+      <w:r>
+        <w:t>enum</w:t>
+      </w:r>
+      <w:proofErr w:type="spellEnd"/>
+      <w:r>
+        <w:t xml:space="preserve"> values that are out of date compared to what various things are now called from the player’s point of view, doing so incrementally so that anything that breaks is caught.</w:t>
+      </w:r>
+    </w:p>
+    <w:p>
+      <w:pPr>
+        <w:pStyle w:val="ListParagraph"/>
+        <w:widowControl w:val="0"/>
+        <w:numPr>
+          <w:ilvl w:val="1"/>
+          <w:numId w:val="36"/>
+        </w:numPr>
+      </w:pPr>
+      <w:r>
+        <w:t xml:space="preserve">move </w:t>
+      </w:r>
+      <w:proofErr w:type="spellStart"/>
+      <w:proofErr w:type="gramStart"/>
+      <w:r>
+        <w:t>ButtonsNormallyAllowed</w:t>
+      </w:r>
+      <w:proofErr w:type="spellEnd"/>
+      <w:r>
+        <w:t>(</w:t>
+      </w:r>
+      <w:proofErr w:type="gramEnd"/>
+      <w:r>
+        <w:t xml:space="preserve">) to </w:t>
+      </w:r>
+      <w:proofErr w:type="spellStart"/>
+      <w:r>
+        <w:t>TileData</w:t>
+      </w:r>
+      <w:proofErr w:type="spellEnd"/>
+      <w:r>
+        <w:t xml:space="preserve"> and tweak it to maximise its efficiency.</w:t>
+      </w:r>
+    </w:p>
+    <w:p>
+      <w:pPr>
+        <w:pStyle w:val="ListParagraph"/>
+        <w:widowControl w:val="0"/>
+        <w:numPr>
+          <w:ilvl w:val="1"/>
+          <w:numId w:val="36"/>
+        </w:numPr>
+      </w:pPr>
+      <w:r>
+        <w:t xml:space="preserve">implement a proper observer pattern between </w:t>
+      </w:r>
+      <w:proofErr w:type="spellStart"/>
+      <w:r>
+        <w:t>btnTutorial</w:t>
+      </w:r>
+      <w:proofErr w:type="spellEnd"/>
+      <w:r>
+        <w:t xml:space="preserve"> and </w:t>
+      </w:r>
+      <w:proofErr w:type="spellStart"/>
+      <w:r>
+        <w:t>TutorialController</w:t>
+      </w:r>
+      <w:proofErr w:type="spellEnd"/>
+      <w:r>
+        <w:t xml:space="preserve"> so that </w:t>
+      </w:r>
+      <w:proofErr w:type="spellStart"/>
+      <w:r>
+        <w:t>btnTutorial</w:t>
+      </w:r>
+      <w:proofErr w:type="spellEnd"/>
+      <w:r>
+        <w:t xml:space="preserve"> isn’t hassling </w:t>
+      </w:r>
+      <w:proofErr w:type="spellStart"/>
+      <w:r>
+        <w:t>TutorialController</w:t>
+      </w:r>
+      <w:proofErr w:type="spellEnd"/>
+      <w:r>
+        <w:t xml:space="preserve"> every update.</w:t>
+      </w:r>
+    </w:p>
+    <w:p>
+      <w:pPr>
+        <w:pStyle w:val="ListParagraph"/>
+        <w:widowControl w:val="0"/>
+        <w:numPr>
+          <w:ilvl w:val="1"/>
+          <w:numId w:val="36"/>
+        </w:numPr>
+      </w:pPr>
+      <w:r>
+        <w:t>combine</w:t>
+      </w:r>
+      <w:r>
+        <w:t xml:space="preserve"> </w:t>
+      </w:r>
+      <w:proofErr w:type="spellStart"/>
+      <w:r>
+        <w:t>DialogueBoxController</w:t>
+      </w:r>
+      <w:proofErr w:type="spellEnd"/>
+      <w:r>
+        <w:t xml:space="preserve">, </w:t>
+      </w:r>
+      <w:proofErr w:type="spellStart"/>
+      <w:r>
+        <w:t>TutorialController</w:t>
+      </w:r>
+      <w:proofErr w:type="spellEnd"/>
+      <w:r>
+        <w:t xml:space="preserve"> and </w:t>
+      </w:r>
+      <w:proofErr w:type="spellStart"/>
+      <w:r>
+        <w:t>ObjectiveController</w:t>
+      </w:r>
+      <w:proofErr w:type="spellEnd"/>
+      <w:r>
+        <w:t>, remov</w:t>
       </w:r>
       <w:r>
         <w:softHyphen/>
-        <w:t>quired to do their jobs.</w:t>
+      </w:r>
+      <w:r>
+        <w:t>ing</w:t>
+      </w:r>
+      <w:r>
+        <w:t xml:space="preserve"> unnecessary duplication and complexity.</w:t>
+      </w:r>
+    </w:p>
+    <w:p>
+      <w:pPr>
+        <w:pStyle w:val="ListParagraph"/>
+        <w:widowControl w:val="0"/>
+        <w:numPr>
+          <w:ilvl w:val="1"/>
+          <w:numId w:val="36"/>
+        </w:numPr>
+      </w:pPr>
+      <w:r>
+        <w:t>split stage methods</w:t>
+      </w:r>
+      <w:r>
+        <w:t xml:space="preserve"> into </w:t>
+      </w:r>
+      <w:r>
+        <w:t>classes inheriting from a</w:t>
+      </w:r>
+      <w:r>
+        <w:t xml:space="preserve"> </w:t>
+      </w:r>
+      <w:r>
+        <w:t xml:space="preserve">Stage base </w:t>
+      </w:r>
+      <w:r>
+        <w:t>class</w:t>
+      </w:r>
+      <w:r>
+        <w:t xml:space="preserve"> and</w:t>
+      </w:r>
+      <w:r>
+        <w:t xml:space="preserve"> </w:t>
+      </w:r>
+      <w:r>
+        <w:t>encapsulating the</w:t>
+      </w:r>
+      <w:r>
+        <w:t xml:space="preserve"> fields and methods </w:t>
+      </w:r>
+      <w:r>
+        <w:t>they require</w:t>
+      </w:r>
+      <w:r>
+        <w:t xml:space="preserve"> </w:t>
+      </w:r>
+      <w:r>
+        <w:t>during their part of the game</w:t>
+      </w:r>
+      <w:r>
+        <w:t>.</w:t>
+      </w:r>
+    </w:p>
+    <w:p>
+      <w:pPr>
+        <w:pStyle w:val="ListParagraph"/>
+        <w:widowControl w:val="0"/>
+        <w:numPr>
+          <w:ilvl w:val="1"/>
+          <w:numId w:val="36"/>
+        </w:numPr>
+      </w:pPr>
+      <w:r>
+        <w:t xml:space="preserve">Split </w:t>
+      </w:r>
+      <w:r>
+        <w:t xml:space="preserve">members </w:t>
+      </w:r>
+      <w:r>
+        <w:t>irrelevant to</w:t>
+      </w:r>
+      <w:r>
+        <w:t xml:space="preserve"> managing stages into other </w:t>
+      </w:r>
+      <w:r>
+        <w:t xml:space="preserve">dedicated </w:t>
+      </w:r>
+      <w:r>
+        <w:t xml:space="preserve">controller-type classes. Identifiable are members </w:t>
+      </w:r>
+      <w:r>
+        <w:t>relating</w:t>
+      </w:r>
+      <w:r>
+        <w:t xml:space="preserve"> to in-world lerp target management, UI lerp target man</w:t>
+      </w:r>
+      <w:r>
+        <w:softHyphen/>
+        <w:t xml:space="preserve">agement, and </w:t>
+      </w:r>
+      <w:r>
+        <w:t>monitoring power overloading</w:t>
+      </w:r>
+      <w:r>
+        <w:t>.</w:t>
       </w:r>
     </w:p>
     <w:p>
@@ -3464,200 +3764,85 @@
         <w:widowControl w:val="0"/>
         <w:numPr>
           <w:ilvl w:val="0"/>
-          <w:numId w:val="22"/>
+          <w:numId w:val="36"/>
         </w:numPr>
       </w:pPr>
       <w:r>
-        <w:t xml:space="preserve">Of separating out other members that don’t have anything to do with managing stages into other controller-type classes dedicated to those particular things. Identifiable across </w:t>
-      </w:r>
-      <w:proofErr w:type="spellStart"/>
-      <w:r>
-        <w:t>TutorialController</w:t>
-      </w:r>
-      <w:proofErr w:type="spellEnd"/>
-      <w:r>
-        <w:t xml:space="preserve"> and </w:t>
-      </w:r>
-      <w:proofErr w:type="spellStart"/>
-      <w:r>
-        <w:t>ObjectiveController</w:t>
-      </w:r>
-      <w:proofErr w:type="spellEnd"/>
-      <w:r>
-        <w:t xml:space="preserve"> are members that relate to in-world lerp target management, UI lerp target man</w:t>
+        <w:t>Breaking up existing classes would again increase the complexity of the network of what uses what, but would make each piece more manageable and focused on the objects and tasks allotted to it.</w:t>
+      </w:r>
+      <w:r>
+        <w:t xml:space="preserve"> </w:t>
+      </w:r>
+    </w:p>
+    <w:p>
+      <w:pPr>
+        <w:pStyle w:val="Heading1"/>
+        <w:widowControl w:val="0"/>
+      </w:pPr>
+      <w:r>
+        <w:t>Dialogue System</w:t>
+      </w:r>
+    </w:p>
+    <w:p>
+      <w:pPr>
+        <w:pStyle w:val="Heading2"/>
+        <w:widowControl w:val="0"/>
+      </w:pPr>
+      <w:r>
+        <w:t>Data Structures</w:t>
+      </w:r>
+    </w:p>
+    <w:p>
+      <w:pPr>
+        <w:pStyle w:val="Heading3"/>
+        <w:widowControl w:val="0"/>
+      </w:pPr>
+      <w:proofErr w:type="spellStart"/>
+      <w:r>
+        <w:t>ColourTag</w:t>
+      </w:r>
+      <w:proofErr w:type="spellEnd"/>
+    </w:p>
+    <w:p>
+      <w:pPr>
+        <w:pStyle w:val="ListParagraph"/>
+        <w:widowControl w:val="0"/>
+        <w:numPr>
+          <w:ilvl w:val="0"/>
+          <w:numId w:val="36"/>
+        </w:numPr>
+      </w:pPr>
+      <w:proofErr w:type="spellStart"/>
+      <w:r>
+        <w:t>ColourTag</w:t>
+      </w:r>
+      <w:proofErr w:type="spellEnd"/>
+      <w:r>
+        <w:t xml:space="preserve"> encapsulates a colour, its name, and opening and closing tag characters for chang</w:t>
       </w:r>
       <w:r>
         <w:softHyphen/>
-        <w:t>agement, and monitoring of power and whether it’s been overloaded. These members could be re</w:t>
-      </w:r>
-      <w:r>
-        <w:softHyphen/>
-        <w:t xml:space="preserve">distributed amongst Target, </w:t>
-      </w:r>
-      <w:proofErr w:type="spellStart"/>
-      <w:r>
-        <w:t>UILerpController</w:t>
-      </w:r>
-      <w:proofErr w:type="spellEnd"/>
-      <w:r>
-        <w:t xml:space="preserve">, and </w:t>
-      </w:r>
-      <w:proofErr w:type="spellStart"/>
-      <w:r>
-        <w:t>PowerOverloadMonitor</w:t>
-      </w:r>
-      <w:proofErr w:type="spellEnd"/>
-      <w:r>
-        <w:t xml:space="preserve"> classes.</w:t>
-      </w:r>
-    </w:p>
-    <w:p>
-      <w:pPr>
-        <w:widowControl w:val="0"/>
-        <w:jc w:val="both"/>
-      </w:pPr>
-    </w:p>
-    <w:p>
-      <w:pPr>
-        <w:widowControl w:val="0"/>
-        <w:jc w:val="both"/>
-      </w:pPr>
-      <w:r>
-        <w:t xml:space="preserve">Splitting up existing classes, </w:t>
-      </w:r>
-      <w:proofErr w:type="spellStart"/>
-      <w:r>
-        <w:t>TutorialController</w:t>
-      </w:r>
-      <w:proofErr w:type="spellEnd"/>
-      <w:r>
-        <w:t xml:space="preserve"> in particular, amongst this greater number of interconnected Stage and controller-type classes would increase </w:t>
-      </w:r>
-      <w:r>
-        <w:rPr>
-          <w:i/>
-          <w:iCs/>
-        </w:rPr>
-        <w:t>GTFO</w:t>
-      </w:r>
-      <w:r>
-        <w:t xml:space="preserve">’s programmatic complexity in </w:t>
-      </w:r>
-      <w:r>
-        <w:lastRenderedPageBreak/>
-        <w:t>terms of the number of interlocking classes and pieces. However, it would make each of those pieces so much more man</w:t>
-      </w:r>
-      <w:r>
-        <w:softHyphen/>
-        <w:t xml:space="preserve">ageable, as you would know: which piece to open up to affect what; where to find it to do so, rather than having to rifle through a lengthy, omniscient and omnipotent master class; and that each piece would only be given access to the pieces it required, reducing the confusion of which fields in a long list of fields were used by which Stages of the game, and what other classes were interconnected to the </w:t>
-      </w:r>
-      <w:proofErr w:type="spellStart"/>
-      <w:r>
-        <w:t>StageController</w:t>
-      </w:r>
-      <w:proofErr w:type="spellEnd"/>
-      <w:r>
-        <w:t xml:space="preserve"> for what reason. </w:t>
-      </w:r>
-    </w:p>
-    <w:p>
-      <w:pPr>
-        <w:pStyle w:val="Heading1"/>
-        <w:widowControl w:val="0"/>
-      </w:pPr>
-      <w:r>
-        <w:t>Dialogue System</w:t>
-      </w:r>
-    </w:p>
-    <w:p>
-      <w:pPr>
-        <w:pStyle w:val="Heading2"/>
-        <w:widowControl w:val="0"/>
-      </w:pPr>
-      <w:r>
-        <w:t>Data Structures</w:t>
-      </w:r>
-    </w:p>
-    <w:p>
-      <w:pPr>
-        <w:pStyle w:val="Heading3"/>
-        <w:widowControl w:val="0"/>
+      </w:r>
+      <w:r>
+        <w:t>ing dialogue text’s colour, as HTML-like tags got partially printed before rendering properly. It needed to be inspector-viewable and readable but not writable in-code.</w:t>
+      </w:r>
+    </w:p>
+    <w:p>
+      <w:pPr>
+        <w:pStyle w:val="ListParagraph"/>
+        <w:widowControl w:val="0"/>
+        <w:numPr>
+          <w:ilvl w:val="0"/>
+          <w:numId w:val="36"/>
+        </w:numPr>
       </w:pPr>
       <w:proofErr w:type="spellStart"/>
       <w:r>
         <w:t>ColourTag</w:t>
       </w:r>
       <w:proofErr w:type="spellEnd"/>
-    </w:p>
-    <w:p>
-      <w:pPr>
-        <w:widowControl w:val="0"/>
-        <w:jc w:val="both"/>
-      </w:pPr>
-      <w:r>
-        <w:t>When text appeared in the dia</w:t>
-      </w:r>
-      <w:r>
-        <w:softHyphen/>
-        <w:t>logue box, we wanted it to scroll onto the screen several charac</w:t>
-      </w:r>
-      <w:r>
-        <w:softHyphen/>
-        <w:t>ters at a time. We also wanted it to be able to display text in differ</w:t>
-      </w:r>
-      <w:r>
-        <w:softHyphen/>
-        <w:t>ent colours. When using HTML-like tags to achieve this, we found that part of the tag would be printed, before vanishing and then changing the colour of the text. To work around this, I cre</w:t>
-      </w:r>
-      <w:r>
-        <w:softHyphen/>
-        <w:t xml:space="preserve">ated the </w:t>
-      </w:r>
-      <w:proofErr w:type="spellStart"/>
-      <w:r>
-        <w:t>ColourTag</w:t>
-      </w:r>
-      <w:proofErr w:type="spellEnd"/>
-      <w:r>
-        <w:t xml:space="preserve"> class to en</w:t>
-      </w:r>
-      <w:r>
-        <w:softHyphen/>
-        <w:t>capsulate single-character open</w:t>
-      </w:r>
-      <w:r>
-        <w:softHyphen/>
-        <w:t>ing and closing tags for changing text to specified colours without having HTML printed onto the screen. It needed to have its val</w:t>
-      </w:r>
-      <w:r>
-        <w:softHyphen/>
-        <w:t xml:space="preserve">ues settable in the inspector and then readable by </w:t>
-      </w:r>
-      <w:proofErr w:type="spellStart"/>
-      <w:r>
-        <w:t>DialogueBox</w:t>
-      </w:r>
-      <w:proofErr w:type="spellEnd"/>
-      <w:r>
-        <w:t xml:space="preserve">, but not later rewritable. </w:t>
-      </w:r>
-    </w:p>
-    <w:p>
-      <w:pPr>
-        <w:widowControl w:val="0"/>
-        <w:ind w:firstLine="720"/>
-        <w:jc w:val="both"/>
-      </w:pPr>
-      <w:r>
-        <w:t xml:space="preserve">This could have been achieved with a class or struct; I chose to make it a class out of habit. A future iteration might consider converting it from a class to a struct; it seems </w:t>
-      </w:r>
-      <w:proofErr w:type="spellStart"/>
-      <w:r>
-        <w:t>ColourTag</w:t>
-      </w:r>
-      <w:proofErr w:type="spellEnd"/>
-      <w:r>
-        <w:t xml:space="preserve"> would be just about appropriate</w:t>
+      <w:r>
+        <w:t xml:space="preserve"> seems appropriate to be made into a struct, which might make help performance marginally</w:t>
       </w:r>
       <w:r>
         <w:rPr>
@@ -3666,27 +3851,23 @@
         <w:footnoteReference w:id="13"/>
       </w:r>
       <w:r>
-        <w:t>, and being a struct might help the game run faster or consume less memory. This would need to be tested, however. Similarly, a future iteration might consider doing away with using public properties by making the fields that never have their values changed (</w:t>
-      </w:r>
-      <w:proofErr w:type="spellStart"/>
-      <w:r>
-        <w:t>openingTag</w:t>
-      </w:r>
-      <w:proofErr w:type="spellEnd"/>
-      <w:r>
-        <w:t xml:space="preserve">, </w:t>
-      </w:r>
-      <w:proofErr w:type="spellStart"/>
-      <w:r>
-        <w:t>closingTag</w:t>
-      </w:r>
-      <w:proofErr w:type="spellEnd"/>
-      <w:r>
-        <w:t xml:space="preserve"> and colour) public but read-only, such that they could be accessed directly rather than via their corresponding public property, thereby decreasing the num</w:t>
-      </w:r>
-      <w:r>
-        <w:softHyphen/>
-        <w:t>ber of steps taken to execute the code. However, the performance gains from doing so would be negligible</w:t>
+        <w:t xml:space="preserve"> (this would require verification testing).</w:t>
+      </w:r>
+    </w:p>
+    <w:p>
+      <w:pPr>
+        <w:pStyle w:val="ListParagraph"/>
+        <w:widowControl w:val="0"/>
+        <w:numPr>
+          <w:ilvl w:val="0"/>
+          <w:numId w:val="36"/>
+        </w:numPr>
+      </w:pPr>
+      <w:r>
+        <w:t xml:space="preserve">The public properties could be made into read-only public fields, but the performance gains would be </w:t>
+      </w:r>
+      <w:r>
+        <w:t>negligible</w:t>
       </w:r>
       <w:r>
         <w:fldChar w:fldCharType="begin"/>
@@ -3701,34 +3882,13 @@
         <w:rPr>
           <w:rStyle w:val="FootnoteReference"/>
         </w:rPr>
-        <w:t>11</w:t>
+        <w:t>10</w:t>
       </w:r>
       <w:r>
         <w:fldChar w:fldCharType="end"/>
       </w:r>
       <w:r>
-        <w:t xml:space="preserve"> </w:t>
-      </w:r>
-      <w:r>
-        <w:fldChar w:fldCharType="begin"/>
-      </w:r>
-      <w:r>
-        <w:instrText xml:space="preserve"> NOTEREF _Ref24736385 \f \h  \* MERGEFORMAT </w:instrText>
-      </w:r>
-      <w:r>
-        <w:fldChar w:fldCharType="separate"/>
-      </w:r>
-      <w:r>
-        <w:rPr>
-          <w:rStyle w:val="FootnoteReference"/>
-        </w:rPr>
-        <w:t>11</w:t>
-      </w:r>
-      <w:r>
-        <w:fldChar w:fldCharType="end"/>
-      </w:r>
-      <w:r>
-        <w:t xml:space="preserve">, particularly since there would only be a handful of </w:t>
+        <w:t xml:space="preserve"> and it would make </w:t>
       </w:r>
       <w:proofErr w:type="spellStart"/>
       <w:r>
@@ -3736,15 +3896,7 @@
       </w:r>
       <w:proofErr w:type="spellEnd"/>
       <w:r>
-        <w:t xml:space="preserve"> objects stored in </w:t>
-      </w:r>
-      <w:proofErr w:type="spellStart"/>
-      <w:r>
-        <w:t>DialogueBox</w:t>
-      </w:r>
-      <w:proofErr w:type="spellEnd"/>
-      <w:r>
-        <w:t>, and it would render those fields that need to be viewable in the inspector unviewable</w:t>
+        <w:t xml:space="preserve"> not viewable in the inspector</w:t>
       </w:r>
       <w:bookmarkStart w:id="5" w:name="_Ref24792352"/>
       <w:r>
@@ -3757,70 +3909,70 @@
       <w:r>
         <w:t>.</w:t>
       </w:r>
-    </w:p>
-    <w:p>
-      <w:pPr>
-        <w:widowControl w:val="0"/>
-        <w:ind w:firstLine="720"/>
+      <w:r>
+        <w:t xml:space="preserve"> Therefore, they should not change.</w:t>
+      </w:r>
+    </w:p>
+    <w:p>
+      <w:pPr>
+        <w:pStyle w:val="ListParagraph"/>
+        <w:widowControl w:val="0"/>
+        <w:numPr>
+          <w:ilvl w:val="0"/>
+          <w:numId w:val="36"/>
+        </w:numPr>
+      </w:pPr>
+      <w:r>
+        <w:t xml:space="preserve">Looking at the code, </w:t>
+      </w:r>
+      <w:proofErr w:type="spellStart"/>
+      <w:r>
+        <w:t>ColourTag.ColourName</w:t>
+      </w:r>
+      <w:proofErr w:type="spellEnd"/>
+      <w:r>
+        <w:t xml:space="preserve"> could be set in a </w:t>
+      </w:r>
+      <w:proofErr w:type="spellStart"/>
+      <w:r>
+        <w:t>ColourTag.Awake</w:t>
+      </w:r>
+      <w:proofErr w:type="spellEnd"/>
+      <w:r>
+        <w:t>() method ra</w:t>
+      </w:r>
+      <w:r>
+        <w:softHyphen/>
+      </w:r>
+      <w:r>
+        <w:t xml:space="preserve">ther than </w:t>
+      </w:r>
+      <w:proofErr w:type="spellStart"/>
+      <w:r>
+        <w:t>DialogueBox’s</w:t>
+      </w:r>
+      <w:proofErr w:type="spellEnd"/>
+      <w:r>
+        <w:t xml:space="preserve">, or in the property itself before returning it when it’s first accessed, </w:t>
+      </w:r>
+      <w:r>
+        <w:lastRenderedPageBreak/>
+        <w:t xml:space="preserve">allowing </w:t>
+      </w:r>
+      <w:proofErr w:type="spellStart"/>
+      <w:r>
+        <w:t>ColourName</w:t>
+      </w:r>
+      <w:proofErr w:type="spellEnd"/>
+      <w:r>
+        <w:t xml:space="preserve"> to be made a get-only public property</w:t>
+      </w:r>
+    </w:p>
+    <w:p>
+      <w:pPr>
+        <w:widowControl w:val="0"/>
         <w:jc w:val="both"/>
       </w:pPr>
-      <w:r>
-        <w:t xml:space="preserve">The </w:t>
-      </w:r>
-      <w:proofErr w:type="spellStart"/>
-      <w:r>
-        <w:t>ColourName</w:t>
-      </w:r>
-      <w:proofErr w:type="spellEnd"/>
-      <w:r>
-        <w:t xml:space="preserve"> public property breaks the pattern of being a get-only property, having a setter accessed during </w:t>
-      </w:r>
-      <w:proofErr w:type="spellStart"/>
-      <w:r>
-        <w:t>DialogueBox.Awake</w:t>
-      </w:r>
-      <w:proofErr w:type="spellEnd"/>
-      <w:r>
-        <w:t xml:space="preserve">(). Looking at it now, that could be made redundant and made into a get-only public property by giving </w:t>
-      </w:r>
-      <w:proofErr w:type="spellStart"/>
-      <w:r>
-        <w:t>ColourTag</w:t>
-      </w:r>
-      <w:proofErr w:type="spellEnd"/>
-      <w:r>
-        <w:t xml:space="preserve"> an Awake() method that does the setting of </w:t>
-      </w:r>
-      <w:proofErr w:type="spellStart"/>
-      <w:r>
-        <w:t>colourName</w:t>
-      </w:r>
-      <w:proofErr w:type="spellEnd"/>
-      <w:r>
-        <w:t xml:space="preserve"> rather than </w:t>
-      </w:r>
-      <w:proofErr w:type="spellStart"/>
-      <w:r>
-        <w:t>DialogueBox.Awake</w:t>
-      </w:r>
-      <w:proofErr w:type="spellEnd"/>
-      <w:r>
-        <w:t xml:space="preserve">(), or making the public property check if </w:t>
-      </w:r>
-      <w:proofErr w:type="spellStart"/>
-      <w:r>
-        <w:t>colourName</w:t>
-      </w:r>
-      <w:proofErr w:type="spellEnd"/>
-      <w:r>
-        <w:t xml:space="preserve"> is empty, retrieve and store it if it is, and then return its value. </w:t>
-      </w:r>
-    </w:p>
-    <w:p>
-      <w:pPr>
-        <w:widowControl w:val="0"/>
-        <w:jc w:val="both"/>
-      </w:pPr>
     </w:p>
     <w:p>
       <w:pPr>
@@ -3838,8 +3990,12 @@
     </w:p>
     <w:p>
       <w:pPr>
-        <w:widowControl w:val="0"/>
-        <w:jc w:val="both"/>
+        <w:pStyle w:val="ListParagraph"/>
+        <w:widowControl w:val="0"/>
+        <w:numPr>
+          <w:ilvl w:val="0"/>
+          <w:numId w:val="36"/>
+        </w:numPr>
       </w:pPr>
       <w:proofErr w:type="spellStart"/>
       <w:r>
@@ -3847,7 +4003,7 @@
       </w:r>
       <w:proofErr w:type="spellEnd"/>
       <w:r>
-        <w:t xml:space="preserve"> stores its </w:t>
+        <w:t xml:space="preserve"> stores </w:t>
       </w:r>
       <w:proofErr w:type="spellStart"/>
       <w:r>
@@ -3855,10 +4011,35 @@
       </w:r>
       <w:proofErr w:type="spellEnd"/>
       <w:r>
-        <w:t xml:space="preserve"> in a List, which is visible in the inspector. A List was chosen for this as I knew it would be visible in the inspector and elements could be added or removed as necessary. </w:t>
-      </w:r>
-      <w:r>
-        <w:t>Looking through the code, once the List is defined, it never changes; the code either goes through all List elements or accesses specific elements. Consequently, an argument could be made for swapping the List for an array, which can also be viewed in the inspector</w:t>
+        <w:t xml:space="preserve"> in a list, which I knew to be inspector-viewable, and would allow appendment / removal as necessary.</w:t>
+      </w:r>
+    </w:p>
+    <w:p>
+      <w:pPr>
+        <w:pStyle w:val="ListParagraph"/>
+        <w:widowControl w:val="0"/>
+        <w:numPr>
+          <w:ilvl w:val="0"/>
+          <w:numId w:val="36"/>
+        </w:numPr>
+      </w:pPr>
+      <w:r>
+        <w:t>The code</w:t>
+      </w:r>
+      <w:r>
+        <w:t xml:space="preserve"> iterates through the list or views particular elements, but </w:t>
+      </w:r>
+      <w:r>
+        <w:t>never changes it</w:t>
+      </w:r>
+      <w:r>
+        <w:t xml:space="preserve">. It could be made an array instead, which is also </w:t>
+      </w:r>
+      <w:r>
+        <w:t>inspector</w:t>
+      </w:r>
+      <w:r>
+        <w:t>-viewable</w:t>
       </w:r>
       <w:r>
         <w:fldChar w:fldCharType="begin"/>
@@ -3876,13 +4057,22 @@
         <w:rPr>
           <w:rStyle w:val="FootnoteReference"/>
         </w:rPr>
-        <w:t>15</w:t>
+        <w:t>14</w:t>
       </w:r>
       <w:r>
         <w:fldChar w:fldCharType="end"/>
       </w:r>
       <w:r>
-        <w:t xml:space="preserve"> and doesn’t have the extra functionality of a List and therefore logically should be smaller in memory, but is as fast if not faster when it comes to sequential and random access</w:t>
+        <w:t>, should logically be smaller in memory, lacking lists’ extra functionality, and be at least as fast for sequential / random a</w:t>
+      </w:r>
+      <w:r>
+        <w:t>c</w:t>
+      </w:r>
+      <w:r>
+        <w:softHyphen/>
+      </w:r>
+      <w:r>
+        <w:t>cess</w:t>
       </w:r>
       <w:r>
         <w:fldChar w:fldCharType="begin"/>
@@ -3895,19 +4085,87 @@
       </w:r>
       <w:r>
         <w:rPr>
-          <w:rStyle w:val="FootnoteReference"/>
+          <w:b/>
+          <w:bCs/>
+          <w:lang w:val="en-US"/>
         </w:rPr>
-        <w:t>3</w:t>
+        <w:t>Error! Bookmark not defined.</w:t>
       </w:r>
       <w:r>
         <w:fldChar w:fldCharType="end"/>
       </w:r>
       <w:r>
-        <w:t>. Whether or not a future iteration converts to using an array would have to be informed by perfor</w:t>
+        <w:t>. (The latter two would require verification via testing.)</w:t>
+      </w:r>
+    </w:p>
+    <w:p>
+      <w:pPr>
+        <w:widowControl w:val="0"/>
+        <w:jc w:val="both"/>
+      </w:pPr>
+    </w:p>
+    <w:p>
+      <w:pPr>
+        <w:pStyle w:val="Heading3"/>
+        <w:widowControl w:val="0"/>
+      </w:pPr>
+      <w:proofErr w:type="spellStart"/>
+      <w:r>
+        <w:t>ExpressionDialoguePair</w:t>
+      </w:r>
+      <w:proofErr w:type="spellEnd"/>
+    </w:p>
+    <w:p>
+      <w:pPr>
+        <w:pStyle w:val="ListParagraph"/>
+        <w:widowControl w:val="0"/>
+        <w:numPr>
+          <w:ilvl w:val="0"/>
+          <w:numId w:val="36"/>
+        </w:numPr>
+      </w:pPr>
+      <w:r>
+        <w:t xml:space="preserve">We wanted the dialogue box to display dialogue and matching AI facial expressions, having them visible together in the inspector and matched 1:1. Rather than use two lists and track their lengths, I made </w:t>
+      </w:r>
+      <w:proofErr w:type="spellStart"/>
+      <w:r>
+        <w:t>ExpressionDialoguePair</w:t>
+      </w:r>
+      <w:proofErr w:type="spellEnd"/>
+      <w:r>
+        <w:t xml:space="preserve"> to store the two together. </w:t>
+      </w:r>
+    </w:p>
+    <w:p>
+      <w:pPr>
+        <w:pStyle w:val="ListParagraph"/>
+        <w:widowControl w:val="0"/>
+        <w:numPr>
+          <w:ilvl w:val="0"/>
+          <w:numId w:val="36"/>
+        </w:numPr>
+      </w:pPr>
+      <w:proofErr w:type="spellStart"/>
+      <w:r>
+        <w:t>ExpressionDialoguePair</w:t>
+      </w:r>
+      <w:proofErr w:type="spellEnd"/>
+      <w:r>
+        <w:t xml:space="preserve"> could be made a struct for the same reasons as </w:t>
+      </w:r>
+      <w:proofErr w:type="spellStart"/>
+      <w:r>
+        <w:t>ColourTag</w:t>
+      </w:r>
+      <w:proofErr w:type="spellEnd"/>
+      <w:r>
+        <w:t>, but per</w:t>
       </w:r>
       <w:r>
         <w:softHyphen/>
-        <w:t>mance tests to assess performance changes.</w:t>
+      </w:r>
+      <w:r>
+        <w:t>formance gains would need verification via testing.</w:t>
       </w:r>
     </w:p>
     <w:p>
@@ -3923,38 +4181,176 @@
       </w:pPr>
       <w:proofErr w:type="spellStart"/>
       <w:r>
-        <w:lastRenderedPageBreak/>
-        <w:t>ExpressionDialoguePair</w:t>
-      </w:r>
-      <w:proofErr w:type="spellEnd"/>
+        <w:t>DialogueSet</w:t>
+      </w:r>
+      <w:proofErr w:type="spellEnd"/>
+    </w:p>
+    <w:p>
+      <w:pPr>
+        <w:pStyle w:val="ListParagraph"/>
+        <w:widowControl w:val="0"/>
+        <w:numPr>
+          <w:ilvl w:val="0"/>
+          <w:numId w:val="36"/>
+        </w:numPr>
+      </w:pPr>
+      <w:r>
+        <w:t xml:space="preserve">We wanted dialogue to be presentable one line at a time rather than as a wall of text, but for that whole block to be triggerable with one call. For this, I made </w:t>
+      </w:r>
+      <w:proofErr w:type="spellStart"/>
+      <w:r>
+        <w:t>DialogueSet</w:t>
+      </w:r>
+      <w:proofErr w:type="spellEnd"/>
+      <w:r>
+        <w:t xml:space="preserve"> to hold a list of </w:t>
+      </w:r>
+      <w:proofErr w:type="spellStart"/>
+      <w:r>
+        <w:t>ExpressionDialoguePairs</w:t>
+      </w:r>
+      <w:proofErr w:type="spellEnd"/>
+      <w:r>
+        <w:t xml:space="preserve"> and a string key.</w:t>
+      </w:r>
+    </w:p>
+    <w:p>
+      <w:pPr>
+        <w:pStyle w:val="ListParagraph"/>
+        <w:widowControl w:val="0"/>
+        <w:numPr>
+          <w:ilvl w:val="0"/>
+          <w:numId w:val="36"/>
+        </w:numPr>
+      </w:pPr>
+      <w:r>
+        <w:t xml:space="preserve">Again, </w:t>
+      </w:r>
+      <w:proofErr w:type="spellStart"/>
+      <w:r>
+        <w:t>DialogueSet</w:t>
+      </w:r>
+      <w:proofErr w:type="spellEnd"/>
+      <w:r>
+        <w:t xml:space="preserve"> could be made a struct and its list an array, but any gains would need to be tested for.</w:t>
+      </w:r>
+    </w:p>
+    <w:p>
+      <w:pPr>
+        <w:pStyle w:val="ListParagraph"/>
+        <w:widowControl w:val="0"/>
+        <w:numPr>
+          <w:ilvl w:val="0"/>
+          <w:numId w:val="36"/>
+        </w:numPr>
+      </w:pPr>
+      <w:r>
+        <w:t xml:space="preserve">I would have made </w:t>
+      </w:r>
+      <w:proofErr w:type="spellStart"/>
+      <w:r>
+        <w:t>DialogueSet’s</w:t>
+      </w:r>
+      <w:proofErr w:type="spellEnd"/>
+      <w:r>
+        <w:t xml:space="preserve"> contents keys and values in a dictionary, but the values need to be set in the inspector and dictionaries aren’t inspector-viewable, necessitating this as part of a workaround.</w:t>
+      </w:r>
     </w:p>
     <w:p>
       <w:pPr>
         <w:widowControl w:val="0"/>
         <w:jc w:val="both"/>
       </w:pPr>
-      <w:r>
-        <w:t xml:space="preserve">We wanted the on-screen dialogue box to display lines of dialogue and matching facial expressions of the AI assisting the player. I wanted them to be grouped together in the inspector, and locked 1:1. Rather than have a List of strings for dialogue and a List of AI expressions and have to track if they were the same length, I put together the </w:t>
-      </w:r>
-      <w:proofErr w:type="spellStart"/>
-      <w:r>
-        <w:t>ExpressionDialoguePair</w:t>
-      </w:r>
-      <w:proofErr w:type="spellEnd"/>
-      <w:r>
-        <w:t xml:space="preserve"> class to store each line with its matching expression. The only change that might be worth making would be to make the class a struct, following the reasoning discussed regarding the same changes for </w:t>
-      </w:r>
-      <w:proofErr w:type="spellStart"/>
-      <w:r>
-        <w:t>Colour</w:t>
+    </w:p>
+    <w:p>
+      <w:pPr>
+        <w:pStyle w:val="Heading3"/>
+        <w:widowControl w:val="0"/>
+      </w:pPr>
+      <w:r>
+        <w:t>Dialogue: List, Dictionary</w:t>
+      </w:r>
+    </w:p>
+    <w:p>
+      <w:pPr>
+        <w:pStyle w:val="ListParagraph"/>
+        <w:widowControl w:val="0"/>
+        <w:numPr>
+          <w:ilvl w:val="0"/>
+          <w:numId w:val="36"/>
+        </w:numPr>
+      </w:pPr>
+      <w:r>
+        <w:t xml:space="preserve">Again, we wanted to set in the inspector many batches of dialogue for the player to encounter, and so made a list of </w:t>
+      </w:r>
+      <w:proofErr w:type="spellStart"/>
+      <w:r>
+        <w:t>DialogueSets</w:t>
+      </w:r>
+      <w:proofErr w:type="spellEnd"/>
+      <w:r>
+        <w:t>.</w:t>
+      </w:r>
+      <w:r>
+        <w:t xml:space="preserve"> </w:t>
+      </w:r>
+      <w:r>
+        <w:t>(Yes, again, List vs array testing could be justified as the List doesn’t change once defined.)</w:t>
+      </w:r>
+    </w:p>
+    <w:p>
+      <w:pPr>
+        <w:pStyle w:val="ListParagraph"/>
+        <w:widowControl w:val="0"/>
+        <w:numPr>
+          <w:ilvl w:val="0"/>
+          <w:numId w:val="36"/>
+        </w:numPr>
+      </w:pPr>
+      <w:r>
+        <w:t>As noted above, dictionaries aren’t inspector-viewable, so were out of a question for setting values. However, they were easier to use in the program once the values were set, requiring only providing a key to access values rather than loops checking for matching keys. Conse</w:t>
       </w:r>
       <w:r>
         <w:softHyphen/>
-        <w:t>Tag</w:t>
-      </w:r>
-      <w:proofErr w:type="spellEnd"/>
-      <w:r>
-        <w:t>. Again, each of these changes would need to be tested for their performance benefit.</w:t>
+      </w:r>
+      <w:r>
+        <w:t xml:space="preserve">quently, </w:t>
+      </w:r>
+      <w:proofErr w:type="spellStart"/>
+      <w:r>
+        <w:t>DialogueBox.Awake</w:t>
+      </w:r>
+      <w:proofErr w:type="spellEnd"/>
+      <w:r>
+        <w:t xml:space="preserve">() converts the list of </w:t>
+      </w:r>
+      <w:proofErr w:type="spellStart"/>
+      <w:r>
+        <w:t>DialogueSets</w:t>
+      </w:r>
+      <w:proofErr w:type="spellEnd"/>
+      <w:r>
+        <w:t xml:space="preserve"> to a dictionary of </w:t>
+      </w:r>
+      <w:proofErr w:type="spellStart"/>
+      <w:r>
+        <w:t>string-Ex</w:t>
+      </w:r>
+      <w:r>
+        <w:softHyphen/>
+      </w:r>
+      <w:r>
+        <w:t>presisonDialoguePair</w:t>
+      </w:r>
+      <w:proofErr w:type="spellEnd"/>
+      <w:r>
+        <w:t xml:space="preserve"> key-value pairs, making the code slightly faster and shorter yet still in</w:t>
+      </w:r>
+      <w:r>
+        <w:softHyphen/>
+      </w:r>
+      <w:r>
+        <w:t>spector-viewable.</w:t>
       </w:r>
     </w:p>
     <w:p>
@@ -3965,108 +4361,21 @@
     </w:p>
     <w:p>
       <w:pPr>
-        <w:pStyle w:val="Heading3"/>
-        <w:widowControl w:val="0"/>
-      </w:pPr>
-      <w:proofErr w:type="spellStart"/>
-      <w:r>
-        <w:t>DialogueSet</w:t>
-      </w:r>
-      <w:proofErr w:type="spellEnd"/>
-    </w:p>
-    <w:p>
-      <w:pPr>
-        <w:widowControl w:val="0"/>
-        <w:jc w:val="both"/>
-      </w:pPr>
-      <w:r>
-        <w:t xml:space="preserve">When the on-screen dialogue box presented dialogue to the player, we wanted players to be able to go through it a chunk at a time rather than facing a wall of text, but for that whole block of text to still be submitted for displaying all at once rather than small chunk by small chunk. Consequently, I put together the </w:t>
-      </w:r>
-      <w:proofErr w:type="spellStart"/>
-      <w:r>
-        <w:t>DialogueSet</w:t>
-      </w:r>
-      <w:proofErr w:type="spellEnd"/>
-      <w:r>
-        <w:t xml:space="preserve"> class, which stores a string identifier and a List of </w:t>
-      </w:r>
-      <w:proofErr w:type="spellStart"/>
-      <w:r>
-        <w:t>ExpressionDialoguePairs</w:t>
-      </w:r>
-      <w:proofErr w:type="spellEnd"/>
-      <w:r>
-        <w:t xml:space="preserve"> that represent one or two lines of dialogue. Ideally, this information would have been represented in the inspector using a diction</w:t>
-      </w:r>
-      <w:r>
-        <w:softHyphen/>
-        <w:t xml:space="preserve">ary, with strings as the keys and Lists of </w:t>
-      </w:r>
-      <w:proofErr w:type="spellStart"/>
-      <w:r>
-        <w:t>ExpressionDialoguePairs</w:t>
-      </w:r>
-      <w:proofErr w:type="spellEnd"/>
-      <w:r>
-        <w:t xml:space="preserve"> as the values.  However, Unity doesn’t dis</w:t>
-      </w:r>
-      <w:r>
-        <w:softHyphen/>
-        <w:t xml:space="preserve">play Dictionaries in the inspector, which is where the string identifiers and </w:t>
-      </w:r>
-      <w:proofErr w:type="spellStart"/>
-      <w:r>
-        <w:t>ExpressionDialoguePairs</w:t>
-      </w:r>
-      <w:proofErr w:type="spellEnd"/>
-      <w:r>
-        <w:t xml:space="preserve"> get set. Therefore, this workaround had to be implemented to create Dictionary-like representation suitable for set</w:t>
-      </w:r>
-      <w:r>
-        <w:softHyphen/>
-        <w:t xml:space="preserve">ting in the inspector. And again, there are cases to be made for making the class into a struct and the List of </w:t>
-      </w:r>
-      <w:proofErr w:type="spellStart"/>
-      <w:r>
-        <w:t>ExpressionDialoguePairs</w:t>
-      </w:r>
-      <w:proofErr w:type="spellEnd"/>
-      <w:r>
-        <w:t xml:space="preserve"> into an array, cases that would need to be supported by test results.</w:t>
-      </w:r>
-    </w:p>
-    <w:p>
-      <w:pPr>
-        <w:widowControl w:val="0"/>
-        <w:jc w:val="both"/>
-      </w:pPr>
-    </w:p>
-    <w:p>
-      <w:pPr>
-        <w:pStyle w:val="Heading3"/>
-        <w:widowControl w:val="0"/>
-      </w:pPr>
-      <w:r>
-        <w:t>Dialogue: List, Dictionary</w:t>
-      </w:r>
-    </w:p>
-    <w:p>
-      <w:pPr>
-        <w:widowControl w:val="0"/>
-        <w:jc w:val="both"/>
+        <w:pStyle w:val="Heading2"/>
+        <w:widowControl w:val="0"/>
       </w:pPr>
       <w:r>
         <w:rPr>
           <w:noProof/>
         </w:rPr>
         <w:drawing>
-          <wp:anchor distT="0" distB="0" distL="114300" distR="114300" simplePos="0" relativeHeight="251689984" behindDoc="1" locked="0" layoutInCell="1" allowOverlap="1" wp14:anchorId="2FDA56DE" wp14:editId="66433CB7">
+          <wp:anchor distT="0" distB="0" distL="114300" distR="114300" simplePos="0" relativeHeight="251689984" behindDoc="1" locked="0" layoutInCell="1" allowOverlap="1" wp14:anchorId="2FDA56DE" wp14:editId="71226B78">
             <wp:simplePos x="0" y="0"/>
             <wp:positionH relativeFrom="margin">
-              <wp:align>right</wp:align>
+              <wp:posOffset>3807460</wp:posOffset>
             </wp:positionH>
             <wp:positionV relativeFrom="paragraph">
-              <wp:posOffset>2110919</wp:posOffset>
+              <wp:posOffset>198491</wp:posOffset>
             </wp:positionV>
             <wp:extent cx="1923415" cy="1860550"/>
             <wp:effectExtent l="0" t="0" r="635" b="6350"/>
@@ -4124,95 +4433,95 @@
         </w:drawing>
       </w:r>
       <w:r>
-        <w:t xml:space="preserve">Since we wanted to display many batches of dialogue to the player at different points in the game, we needed to be able to define multiple </w:t>
-      </w:r>
-      <w:proofErr w:type="spellStart"/>
-      <w:r>
-        <w:t>DialogueSets</w:t>
-      </w:r>
-      <w:proofErr w:type="spellEnd"/>
-      <w:r>
-        <w:t xml:space="preserve"> in the inspector, necessitating they be stored in a List exposed to the inspector. (Yes, again, List vs array testing could be justified as the List doesn’t change once defined.) As discussed just above, I didn’t make it a Dictionary of string-</w:t>
-      </w:r>
-      <w:proofErr w:type="spellStart"/>
-      <w:r>
-        <w:t>ExpressionDialoguePair</w:t>
-      </w:r>
-      <w:proofErr w:type="spellEnd"/>
-      <w:r>
-        <w:t xml:space="preserve"> key-value pairs since it needed to be visible in the inspector, something that Dictionaries aren’t. However, for use once the program was running and the </w:t>
-      </w:r>
-      <w:proofErr w:type="spellStart"/>
-      <w:r>
-        <w:t>DialogueSets</w:t>
-      </w:r>
-      <w:proofErr w:type="spellEnd"/>
-      <w:r>
-        <w:t xml:space="preserve"> were defined, I did find that using Dictionaries was easier, as I could just use the string key to directly access the associated </w:t>
-      </w:r>
-      <w:proofErr w:type="spellStart"/>
-      <w:r>
-        <w:t>ExpressionDialoguePairs</w:t>
-      </w:r>
-      <w:proofErr w:type="spellEnd"/>
-      <w:r>
-        <w:t xml:space="preserve"> rather than have to loop through a List and manually check each string key, which would have resulted in longer and slightly less maintainable code. As such, I kept the List for setting values in the inspector, but in the Awake() method added a loop to take each </w:t>
-      </w:r>
-      <w:proofErr w:type="spellStart"/>
-      <w:r>
-        <w:t>DialogueSet’s</w:t>
-      </w:r>
-      <w:proofErr w:type="spellEnd"/>
-      <w:r>
-        <w:t xml:space="preserve"> string and List of </w:t>
-      </w:r>
-      <w:proofErr w:type="spellStart"/>
-      <w:r>
-        <w:t>ExpressionDialoguePairs</w:t>
-      </w:r>
-      <w:proofErr w:type="spellEnd"/>
-      <w:r>
-        <w:t xml:space="preserve"> and create Dictionary entries where they were the keys and values re</w:t>
+        <w:t>Design Patterns</w:t>
+      </w:r>
+    </w:p>
+    <w:p>
+      <w:pPr>
+        <w:pStyle w:val="Heading3"/>
+        <w:widowControl w:val="0"/>
+      </w:pPr>
+      <w:r>
+        <w:t>State Pattern</w:t>
+      </w:r>
+    </w:p>
+    <w:p>
+      <w:pPr>
+        <w:pStyle w:val="ListParagraph"/>
+        <w:widowControl w:val="0"/>
+        <w:numPr>
+          <w:ilvl w:val="0"/>
+          <w:numId w:val="36"/>
+        </w:numPr>
+      </w:pPr>
+      <w:proofErr w:type="spellStart"/>
+      <w:r>
+        <w:t>DialogueBox</w:t>
+      </w:r>
+      <w:proofErr w:type="spellEnd"/>
+      <w:r>
+        <w:t xml:space="preserve"> has several identifiable “states” that it changes between, the active “state” having several “sub-states” (fig. </w:t>
+      </w:r>
+      <w:r>
+        <w:t>6</w:t>
+      </w:r>
+      <w:r>
+        <w:t xml:space="preserve">). Programmatically, it doesn’t use the </w:t>
+      </w:r>
+      <w:r>
+        <w:t>state pattern</w:t>
+      </w:r>
+      <w:r>
+        <w:fldChar w:fldCharType="begin"/>
+      </w:r>
+      <w:r>
+        <w:instrText xml:space="preserve"> NOTEREF _Ref24713098 \f \h  \* MERGEFORMAT </w:instrText>
+      </w:r>
+      <w:r>
+        <w:fldChar w:fldCharType="separate"/>
+      </w:r>
+      <w:r>
+        <w:rPr>
+          <w:rStyle w:val="FootnoteReference"/>
+        </w:rPr>
+        <w:t>3</w:t>
+      </w:r>
+      <w:r>
+        <w:fldChar w:fldCharType="end"/>
+      </w:r>
+      <w:r>
+        <w:t xml:space="preserve">, but </w:t>
+      </w:r>
+      <w:r>
+        <w:t>a set of</w:t>
+      </w:r>
+      <w:r>
+        <w:t xml:space="preserve"> less readable</w:t>
+      </w:r>
+      <w:r>
+        <w:t xml:space="preserve"> if statements </w:t>
+      </w:r>
+      <w:r>
+        <w:t>all check</w:t>
       </w:r>
       <w:r>
         <w:softHyphen/>
-        <w:t xml:space="preserve">spectively, and had the code after that point access dialogue content from the Dictionary rather than the List. The only change I would make here would be to use the Dictionary right from the start and do away with the </w:t>
-      </w:r>
-      <w:proofErr w:type="spellStart"/>
-      <w:r>
-        <w:t>DialogueSet</w:t>
-      </w:r>
-      <w:proofErr w:type="spellEnd"/>
-      <w:r>
-        <w:t xml:space="preserve"> class to remove code and thereby shorten and simplify </w:t>
-      </w:r>
-      <w:proofErr w:type="spellStart"/>
-      <w:r>
-        <w:t>DialogueBox.Awake</w:t>
-      </w:r>
-      <w:proofErr w:type="spellEnd"/>
-      <w:r>
-        <w:t xml:space="preserve">() and </w:t>
-      </w:r>
-      <w:proofErr w:type="spellStart"/>
-      <w:r>
-        <w:t>DialogueBox.cs</w:t>
-      </w:r>
-      <w:proofErr w:type="spellEnd"/>
-      <w:r>
-        <w:t>, but that is a non-viable change to make until Unity allows Dictionaries in the inspectors like Lists or I learn of a way to work around or bypass that limitation.</w:t>
-      </w:r>
-    </w:p>
-    <w:p>
-      <w:pPr>
-        <w:widowControl w:val="0"/>
-        <w:jc w:val="both"/>
-      </w:pPr>
-    </w:p>
-    <w:p>
-      <w:pPr>
-        <w:pStyle w:val="Heading2"/>
-        <w:widowControl w:val="0"/>
+      </w:r>
+      <w:r>
+        <w:t>ing conditions for different behaviours</w:t>
+      </w:r>
+      <w:r>
+        <w:t>.</w:t>
+      </w:r>
+    </w:p>
+    <w:p>
+      <w:pPr>
+        <w:pStyle w:val="ListParagraph"/>
+        <w:widowControl w:val="0"/>
+        <w:numPr>
+          <w:ilvl w:val="0"/>
+          <w:numId w:val="36"/>
+        </w:numPr>
       </w:pPr>
       <w:r>
         <w:rPr>
@@ -4221,13 +4530,13 @@
         <mc:AlternateContent>
           <mc:Choice Requires="wps">
             <w:drawing>
-              <wp:anchor distT="0" distB="0" distL="114300" distR="114300" simplePos="0" relativeHeight="251691008" behindDoc="1" locked="0" layoutInCell="1" allowOverlap="1" wp14:anchorId="3C7D2FEB" wp14:editId="743CB5B9">
+              <wp:anchor distT="0" distB="0" distL="114300" distR="114300" simplePos="0" relativeHeight="251691008" behindDoc="1" locked="0" layoutInCell="1" allowOverlap="1" wp14:anchorId="3C7D2FEB" wp14:editId="7DBF2EA8">
                 <wp:simplePos x="0" y="0"/>
                 <wp:positionH relativeFrom="margin">
-                  <wp:align>right</wp:align>
+                  <wp:posOffset>3807460</wp:posOffset>
                 </wp:positionH>
                 <wp:positionV relativeFrom="paragraph">
-                  <wp:posOffset>149836</wp:posOffset>
+                  <wp:posOffset>728081</wp:posOffset>
                 </wp:positionV>
                 <wp:extent cx="1924050" cy="300990"/>
                 <wp:effectExtent l="0" t="0" r="0" b="3810"/>
@@ -4271,7 +4580,13 @@
                               </w:rPr>
                             </w:pPr>
                             <w:r>
-                              <w:t>Figure 17: the identifiable states the dialogue box goes through.</w:t>
+                              <w:t xml:space="preserve">Figure </w:t>
+                            </w:r>
+                            <w:r>
+                              <w:t>6</w:t>
+                            </w:r>
+                            <w:r>
+                              <w:t>: the identifiable states the dialogue box goes through.</w:t>
                             </w:r>
                           </w:p>
                         </w:txbxContent>
@@ -4293,7 +4608,7 @@
           </mc:Choice>
           <mc:Fallback>
             <w:pict>
-              <v:shape w14:anchorId="3C7D2FEB" id="Text Box 39" o:spid="_x0000_s1031" type="#_x0000_t202" style="position:absolute;left:0;text-align:left;margin-left:100.3pt;margin-top:11.8pt;width:151.5pt;height:23.7pt;z-index:-251625472;visibility:visible;mso-wrap-style:square;mso-height-percent:0;mso-wrap-distance-left:9pt;mso-wrap-distance-top:0;mso-wrap-distance-right:9pt;mso-wrap-distance-bottom:0;mso-position-horizontal:right;mso-position-horizontal-relative:margin;mso-position-vertical:absolute;mso-position-vertical-relative:text;mso-height-percent:0;mso-height-relative:margin;v-text-anchor:top" o:gfxdata="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" stroked="f">
+              <v:shape w14:anchorId="3C7D2FEB" id="Text Box 39" o:spid="_x0000_s1031" type="#_x0000_t202" style="position:absolute;left:0;text-align:left;margin-left:299.8pt;margin-top:57.35pt;width:151.5pt;height:23.7pt;z-index:-251625472;visibility:visible;mso-wrap-style:square;mso-height-percent:0;mso-wrap-distance-left:9pt;mso-wrap-distance-top:0;mso-wrap-distance-right:9pt;mso-wrap-distance-bottom:0;mso-position-horizontal:absolute;mso-position-horizontal-relative:margin;mso-position-vertical:absolute;mso-position-vertical-relative:text;mso-height-percent:0;mso-height-relative:margin;v-text-anchor:top" o:gfxdata="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" stroked="f">
                 <v:textbox inset="0,0,0,0">
                   <w:txbxContent>
                     <w:p>
@@ -4304,7 +4619,13 @@
                         </w:rPr>
                       </w:pPr>
                       <w:r>
-                        <w:t>Figure 17: the identifiable states the dialogue box goes through.</w:t>
+                        <w:t xml:space="preserve">Figure </w:t>
+                      </w:r>
+                      <w:r>
+                        <w:t>6</w:t>
+                      </w:r>
+                      <w:r>
+                        <w:t>: the identifiable states the dialogue box goes through.</w:t>
                       </w:r>
                     </w:p>
                   </w:txbxContent>
@@ -4316,737 +4637,45 @@
         </mc:AlternateContent>
       </w:r>
       <w:r>
-        <w:t>Design Patterns</w:t>
-      </w:r>
-    </w:p>
-    <w:p>
-      <w:pPr>
-        <w:pStyle w:val="Heading3"/>
-        <w:widowControl w:val="0"/>
-      </w:pPr>
-      <w:r>
-        <w:t>State Pattern</w:t>
-      </w:r>
-    </w:p>
-    <w:p>
-      <w:pPr>
-        <w:widowControl w:val="0"/>
-        <w:jc w:val="both"/>
-      </w:pPr>
-      <w:r>
-        <w:t xml:space="preserve">The on-screen dialogue box has a number of identifiable states that it transitions between, with the </w:t>
+        <w:t>To clean that up, I would</w:t>
+      </w:r>
+      <w:r>
+        <w:t xml:space="preserve"> implement in </w:t>
+      </w:r>
+      <w:proofErr w:type="spellStart"/>
+      <w:r>
+        <w:t>DialogueBox</w:t>
+      </w:r>
+      <w:proofErr w:type="spellEnd"/>
+      <w:r>
+        <w:t xml:space="preserve"> a switch-based state pattern like the stage controllers cur</w:t>
+      </w:r>
+      <w:r>
+        <w:softHyphen/>
+      </w:r>
+      <w:r>
+        <w:t xml:space="preserve">rently use, with an </w:t>
+      </w:r>
+      <w:proofErr w:type="spellStart"/>
+      <w:r>
+        <w:t>enum</w:t>
+      </w:r>
+      <w:proofErr w:type="spellEnd"/>
+      <w:r>
+        <w:t xml:space="preserve"> field tracking the state and a switch redirecting to state-appropriate methods. This </w:t>
       </w:r>
       <w:r>
         <w:lastRenderedPageBreak/>
-        <w:t xml:space="preserve">state of being active having several “sub-states” of things it might be doing (fig. 17). Programmatically, in terms of </w:t>
-      </w:r>
-      <w:proofErr w:type="spellStart"/>
-      <w:r>
-        <w:t>DialogueBox’s</w:t>
-      </w:r>
-      <w:proofErr w:type="spellEnd"/>
-      <w:r>
-        <w:t xml:space="preserve"> fields and the structure of its code, it does not look like </w:t>
-      </w:r>
-      <w:r>
-        <w:rPr>
-          <w:noProof/>
-        </w:rPr>
-        <w:drawing>
-          <wp:anchor distT="0" distB="0" distL="114300" distR="114300" simplePos="0" relativeHeight="251692032" behindDoc="0" locked="0" layoutInCell="1" allowOverlap="1" wp14:anchorId="1661DC12" wp14:editId="4344674B">
-            <wp:simplePos x="0" y="0"/>
-            <wp:positionH relativeFrom="margin">
-              <wp:posOffset>1656080</wp:posOffset>
-            </wp:positionH>
-            <wp:positionV relativeFrom="paragraph">
-              <wp:posOffset>11</wp:posOffset>
-            </wp:positionV>
-            <wp:extent cx="4460240" cy="3752215"/>
-            <wp:effectExtent l="0" t="0" r="0" b="635"/>
-            <wp:wrapTight wrapText="bothSides">
-              <wp:wrapPolygon edited="0">
-                <wp:start x="0" y="0"/>
-                <wp:lineTo x="0" y="21494"/>
-                <wp:lineTo x="21495" y="21494"/>
-                <wp:lineTo x="21495" y="0"/>
-                <wp:lineTo x="0" y="0"/>
-              </wp:wrapPolygon>
-            </wp:wrapTight>
-            <wp:docPr id="44" name="Picture 44"/>
-            <wp:cNvGraphicFramePr>
-              <a:graphicFrameLocks xmlns:a="http://schemas.openxmlformats.org/drawingml/2006/main" noChangeAspect="1"/>
-            </wp:cNvGraphicFramePr>
-            <a:graphic xmlns:a="http://schemas.openxmlformats.org/drawingml/2006/main">
-              <a:graphicData uri="http://schemas.openxmlformats.org/drawingml/2006/picture">
-                <pic:pic xmlns:pic="http://schemas.openxmlformats.org/drawingml/2006/picture">
-                  <pic:nvPicPr>
-                    <pic:cNvPr id="1" name=""/>
-                    <pic:cNvPicPr/>
-                  </pic:nvPicPr>
-                  <pic:blipFill>
-                    <a:blip r:embed="rId13"/>
-                    <a:stretch>
-                      <a:fillRect/>
-                    </a:stretch>
-                  </pic:blipFill>
-                  <pic:spPr>
-                    <a:xfrm>
-                      <a:off x="0" y="0"/>
-                      <a:ext cx="4460240" cy="3752215"/>
-                    </a:xfrm>
-                    <a:prstGeom prst="rect">
-                      <a:avLst/>
-                    </a:prstGeom>
-                  </pic:spPr>
-                </pic:pic>
-              </a:graphicData>
-            </a:graphic>
-            <wp14:sizeRelH relativeFrom="margin">
-              <wp14:pctWidth>0</wp14:pctWidth>
-            </wp14:sizeRelH>
-            <wp14:sizeRelV relativeFrom="margin">
-              <wp14:pctHeight>0</wp14:pctHeight>
-            </wp14:sizeRelV>
-          </wp:anchor>
-        </w:drawing>
-      </w:r>
-      <w:r>
-        <w:t>it implements the state pattern</w:t>
-      </w:r>
-      <w:r>
-        <w:fldChar w:fldCharType="begin"/>
-      </w:r>
-      <w:r>
-        <w:instrText xml:space="preserve"> NOTEREF _Ref24713098 \f \h  \* MERGEFORMAT </w:instrText>
-      </w:r>
-      <w:r>
-        <w:fldChar w:fldCharType="separate"/>
-      </w:r>
-      <w:r>
-        <w:rPr>
-          <w:rStyle w:val="FootnoteReference"/>
-        </w:rPr>
-        <w:t>4</w:t>
-      </w:r>
-      <w:r>
-        <w:fldChar w:fldCharType="end"/>
-      </w:r>
-      <w:r>
-        <w:t>; rather, it uses a set of if statements to check if this condition is true or that thing is ready to be done (fig. 18).</w:t>
-      </w:r>
-    </w:p>
-    <w:p>
-      <w:pPr>
-        <w:widowControl w:val="0"/>
-        <w:jc w:val="both"/>
-      </w:pPr>
-      <w:r>
-        <w:t xml:space="preserve">This arguably makes it a lot more confusing and a lot less readable, even to the one who made it this way in the first place. </w:t>
-      </w:r>
-    </w:p>
-    <w:p>
-      <w:pPr>
-        <w:widowControl w:val="0"/>
-        <w:ind w:firstLine="360"/>
-        <w:jc w:val="both"/>
-      </w:pPr>
-      <w:r>
-        <w:rPr>
-          <w:noProof/>
-        </w:rPr>
-        <mc:AlternateContent>
-          <mc:Choice Requires="wps">
-            <w:drawing>
-              <wp:anchor distT="0" distB="0" distL="114300" distR="114300" simplePos="0" relativeHeight="251693056" behindDoc="1" locked="0" layoutInCell="1" allowOverlap="1" wp14:anchorId="323B9066" wp14:editId="3D275366">
-                <wp:simplePos x="0" y="0"/>
-                <wp:positionH relativeFrom="margin">
-                  <wp:posOffset>1633579</wp:posOffset>
-                </wp:positionH>
-                <wp:positionV relativeFrom="paragraph">
-                  <wp:posOffset>1213881</wp:posOffset>
-                </wp:positionV>
-                <wp:extent cx="4460240" cy="295275"/>
-                <wp:effectExtent l="0" t="0" r="0" b="9525"/>
-                <wp:wrapTight wrapText="bothSides">
-                  <wp:wrapPolygon edited="0">
-                    <wp:start x="0" y="0"/>
-                    <wp:lineTo x="0" y="20903"/>
-                    <wp:lineTo x="21495" y="20903"/>
-                    <wp:lineTo x="21495" y="0"/>
-                    <wp:lineTo x="0" y="0"/>
-                  </wp:wrapPolygon>
-                </wp:wrapTight>
-                <wp:docPr id="45" name="Text Box 45"/>
-                <wp:cNvGraphicFramePr/>
-                <a:graphic xmlns:a="http://schemas.openxmlformats.org/drawingml/2006/main">
-                  <a:graphicData uri="http://schemas.microsoft.com/office/word/2010/wordprocessingShape">
-                    <wps:wsp>
-                      <wps:cNvSpPr txBox="1"/>
-                      <wps:spPr>
-                        <a:xfrm>
-                          <a:off x="0" y="0"/>
-                          <a:ext cx="4460240" cy="295275"/>
-                        </a:xfrm>
-                        <a:prstGeom prst="rect">
-                          <a:avLst/>
-                        </a:prstGeom>
-                        <a:solidFill>
-                          <a:prstClr val="white"/>
-                        </a:solidFill>
-                        <a:ln>
-                          <a:noFill/>
-                        </a:ln>
-                      </wps:spPr>
-                      <wps:txbx>
-                        <w:txbxContent>
-                          <w:p>
-                            <w:pPr>
-                              <w:pStyle w:val="Caption"/>
-                              <w:rPr>
-                                <w:noProof/>
-                              </w:rPr>
-                            </w:pPr>
-                            <w:r>
-                              <w:t xml:space="preserve">Figure 18: a section of </w:t>
-                            </w:r>
-                            <w:proofErr w:type="spellStart"/>
-                            <w:r>
-                              <w:t>DialogueBox.Update</w:t>
-                            </w:r>
-                            <w:proofErr w:type="spellEnd"/>
-                            <w:r>
-                              <w:t xml:space="preserve">() that handles what “state” </w:t>
-                            </w:r>
-                            <w:proofErr w:type="spellStart"/>
-                            <w:r>
-                              <w:t>DialogueBox</w:t>
-                            </w:r>
-                            <w:proofErr w:type="spellEnd"/>
-                            <w:r>
-                              <w:t xml:space="preserve"> is informally in, and what </w:t>
-                            </w:r>
-                            <w:proofErr w:type="spellStart"/>
-                            <w:r>
-                              <w:t>DialogueBox</w:t>
-                            </w:r>
-                            <w:proofErr w:type="spellEnd"/>
-                            <w:r>
-                              <w:t xml:space="preserve"> should therefore be doing.</w:t>
-                            </w:r>
-                          </w:p>
-                        </w:txbxContent>
-                      </wps:txbx>
-                      <wps:bodyPr rot="0" spcFirstLastPara="0" vertOverflow="overflow" horzOverflow="overflow" vert="horz" wrap="square" lIns="0" tIns="0" rIns="0" bIns="0" numCol="1" spcCol="0" rtlCol="0" fromWordArt="0" anchor="t" anchorCtr="0" forceAA="0" compatLnSpc="1">
-                        <a:prstTxWarp prst="textNoShape">
-                          <a:avLst/>
-                        </a:prstTxWarp>
-                        <a:noAutofit/>
-                      </wps:bodyPr>
-                    </wps:wsp>
-                  </a:graphicData>
-                </a:graphic>
-                <wp14:sizeRelV relativeFrom="margin">
-                  <wp14:pctHeight>0</wp14:pctHeight>
-                </wp14:sizeRelV>
-              </wp:anchor>
-            </w:drawing>
-          </mc:Choice>
-          <mc:Fallback>
-            <w:pict>
-              <v:shape w14:anchorId="323B9066" id="Text Box 45" o:spid="_x0000_s1032" type="#_x0000_t202" style="position:absolute;left:0;text-align:left;margin-left:128.65pt;margin-top:95.6pt;width:351.2pt;height:23.25pt;z-index:-251623424;visibility:visible;mso-wrap-style:square;mso-height-percent:0;mso-wrap-distance-left:9pt;mso-wrap-distance-top:0;mso-wrap-distance-right:9pt;mso-wrap-distance-bottom:0;mso-position-horizontal:absolute;mso-position-horizontal-relative:margin;mso-position-vertical:absolute;mso-position-vertical-relative:text;mso-height-percent:0;mso-height-relative:margin;v-text-anchor:top" o:gfxdata="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" stroked="f">
-                <v:textbox inset="0,0,0,0">
-                  <w:txbxContent>
-                    <w:p>
-                      <w:pPr>
-                        <w:pStyle w:val="Caption"/>
-                        <w:rPr>
-                          <w:noProof/>
-                        </w:rPr>
-                      </w:pPr>
-                      <w:r>
-                        <w:t xml:space="preserve">Figure 18: a section of </w:t>
-                      </w:r>
-                      <w:proofErr w:type="spellStart"/>
-                      <w:r>
-                        <w:t>DialogueBox.Update</w:t>
-                      </w:r>
-                      <w:proofErr w:type="spellEnd"/>
-                      <w:r>
-                        <w:t xml:space="preserve">() that handles what “state” </w:t>
-                      </w:r>
-                      <w:proofErr w:type="spellStart"/>
-                      <w:r>
-                        <w:t>DialogueBox</w:t>
-                      </w:r>
-                      <w:proofErr w:type="spellEnd"/>
-                      <w:r>
-                        <w:t xml:space="preserve"> is informally in, and what </w:t>
-                      </w:r>
-                      <w:proofErr w:type="spellStart"/>
-                      <w:r>
-                        <w:t>DialogueBox</w:t>
-                      </w:r>
-                      <w:proofErr w:type="spellEnd"/>
-                      <w:r>
-                        <w:t xml:space="preserve"> should therefore be doing.</w:t>
-                      </w:r>
-                    </w:p>
-                  </w:txbxContent>
-                </v:textbox>
-                <w10:wrap type="tight" anchorx="margin"/>
-              </v:shape>
-            </w:pict>
-          </mc:Fallback>
-        </mc:AlternateContent>
-      </w:r>
-      <w:r>
-        <w:t xml:space="preserve">If how </w:t>
-      </w:r>
-      <w:proofErr w:type="spellStart"/>
-      <w:r>
-        <w:t>DialogueBox</w:t>
-      </w:r>
-      <w:proofErr w:type="spellEnd"/>
-      <w:r>
-        <w:t xml:space="preserve"> handles what it should be doing were to be restruc</w:t>
-      </w:r>
-      <w:r>
-        <w:softHyphen/>
-        <w:t>tured, I would code it to have a more formal, switch-based implementa</w:t>
-      </w:r>
-      <w:r>
-        <w:softHyphen/>
-        <w:t xml:space="preserve">tion of the state pattern similar to what </w:t>
-      </w:r>
-      <w:proofErr w:type="spellStart"/>
-      <w:r>
-        <w:t>Tutorial</w:t>
-      </w:r>
-      <w:r>
-        <w:softHyphen/>
-        <w:t>Controller</w:t>
-      </w:r>
-      <w:proofErr w:type="spellEnd"/>
-      <w:r>
-        <w:t xml:space="preserve"> and </w:t>
-      </w:r>
-      <w:proofErr w:type="spellStart"/>
-      <w:r>
-        <w:t>Objective</w:t>
-      </w:r>
-      <w:r>
-        <w:softHyphen/>
-        <w:t>Controller</w:t>
-      </w:r>
-      <w:proofErr w:type="spellEnd"/>
-      <w:r>
-        <w:t xml:space="preserve"> currently oper</w:t>
-      </w:r>
-      <w:r>
-        <w:softHyphen/>
-        <w:t xml:space="preserve">ate on, having cases for each of an </w:t>
-      </w:r>
-      <w:proofErr w:type="spellStart"/>
-      <w:r>
-        <w:t>enum’s</w:t>
-      </w:r>
-      <w:proofErr w:type="spellEnd"/>
-      <w:r>
-        <w:t xml:space="preserve"> value that redirect Update() to state-specific methods that execute that state’s behav</w:t>
-      </w:r>
-      <w:r>
-        <w:softHyphen/>
-        <w:t>iours and check the condi</w:t>
-      </w:r>
-      <w:r>
-        <w:softHyphen/>
-        <w:t xml:space="preserve">tions to changing to a new state. This might lengthen </w:t>
-      </w:r>
-      <w:proofErr w:type="spellStart"/>
-      <w:r>
-        <w:t>DialogueBox’s</w:t>
-      </w:r>
-      <w:proofErr w:type="spellEnd"/>
-      <w:r>
-        <w:t xml:space="preserve"> code, but it would clean it up and simplify it, making identification of its current state and maintenance regarding those states easier; there wouldn’t be multiple checks for “Is it in this state?”, “Is it in this other state?” and “Or this one?”, but a single “Which state is it in?” “This one” “Do A, B and C” check. Such an implementation might also have some performance gains, as only what’s relevant for the current state would get checked for execution, as opposed to the current implementation where currently everything has to be checked at least partially to verify if it should be executed or not. Any such gains would need testing to verify, but would regardless be secondary to the organisation and readabil</w:t>
-      </w:r>
-      <w:r>
-        <w:softHyphen/>
-        <w:t xml:space="preserve">ity gains. If a substantially greater number of stages were to be added to </w:t>
-      </w:r>
-      <w:proofErr w:type="spellStart"/>
-      <w:r>
-        <w:t>DialogueBox</w:t>
-      </w:r>
-      <w:proofErr w:type="spellEnd"/>
-      <w:r>
-        <w:t>, I might instead con</w:t>
-      </w:r>
-      <w:r>
-        <w:softHyphen/>
-        <w:t xml:space="preserve">sider a full class-based implementation of the state pattern as I have discussed for </w:t>
-      </w:r>
-      <w:proofErr w:type="spellStart"/>
-      <w:r>
-        <w:t>StageController</w:t>
-      </w:r>
-      <w:proofErr w:type="spellEnd"/>
-      <w:r>
-        <w:t xml:space="preserve"> above, but with the current limited number of states of </w:t>
-      </w:r>
-      <w:proofErr w:type="spellStart"/>
-      <w:r>
-        <w:t>DialogueBox</w:t>
-      </w:r>
-      <w:proofErr w:type="spellEnd"/>
-      <w:r>
-        <w:t>, such an implementation seems like overkill for now.</w:t>
-      </w:r>
-    </w:p>
-    <w:p>
-      <w:pPr>
-        <w:widowControl w:val="0"/>
-        <w:jc w:val="both"/>
-      </w:pPr>
-    </w:p>
-    <w:p>
-      <w:pPr>
-        <w:pStyle w:val="Heading2"/>
-        <w:widowControl w:val="0"/>
-      </w:pPr>
-      <w:r>
-        <w:t>Usability Patterns</w:t>
-      </w:r>
-    </w:p>
-    <w:p>
-      <w:pPr>
-        <w:pStyle w:val="Heading3"/>
-        <w:widowControl w:val="0"/>
-      </w:pPr>
-      <w:r>
-        <w:t>State Pattern</w:t>
-      </w:r>
-    </w:p>
-    <w:p>
-      <w:pPr>
-        <w:widowControl w:val="0"/>
-        <w:jc w:val="both"/>
-      </w:pPr>
-      <w:r>
-        <w:rPr>
-          <w:noProof/>
-        </w:rPr>
-        <w:drawing>
-          <wp:anchor distT="0" distB="0" distL="114300" distR="114300" simplePos="0" relativeHeight="251694080" behindDoc="0" locked="0" layoutInCell="1" allowOverlap="1" wp14:anchorId="788AEF43" wp14:editId="0509CCC3">
-            <wp:simplePos x="0" y="0"/>
-            <wp:positionH relativeFrom="margin">
-              <wp:posOffset>2458720</wp:posOffset>
-            </wp:positionH>
-            <wp:positionV relativeFrom="paragraph">
-              <wp:posOffset>29210</wp:posOffset>
-            </wp:positionV>
-            <wp:extent cx="3648075" cy="718185"/>
-            <wp:effectExtent l="0" t="0" r="9525" b="5715"/>
-            <wp:wrapTight wrapText="bothSides">
-              <wp:wrapPolygon edited="0">
-                <wp:start x="0" y="0"/>
-                <wp:lineTo x="0" y="21199"/>
-                <wp:lineTo x="21544" y="21199"/>
-                <wp:lineTo x="21544" y="0"/>
-                <wp:lineTo x="0" y="0"/>
-              </wp:wrapPolygon>
-            </wp:wrapTight>
-            <wp:docPr id="47" name="Picture 47"/>
-            <wp:cNvGraphicFramePr>
-              <a:graphicFrameLocks xmlns:a="http://schemas.openxmlformats.org/drawingml/2006/main" noChangeAspect="1"/>
-            </wp:cNvGraphicFramePr>
-            <a:graphic xmlns:a="http://schemas.openxmlformats.org/drawingml/2006/main">
-              <a:graphicData uri="http://schemas.openxmlformats.org/drawingml/2006/picture">
-                <pic:pic xmlns:pic="http://schemas.openxmlformats.org/drawingml/2006/picture">
-                  <pic:nvPicPr>
-                    <pic:cNvPr id="1" name=""/>
-                    <pic:cNvPicPr/>
-                  </pic:nvPicPr>
-                  <pic:blipFill rotWithShape="1">
-                    <a:blip r:embed="rId14"/>
-                    <a:srcRect l="26241" t="83406" r="26350"/>
-                    <a:stretch/>
-                  </pic:blipFill>
-                  <pic:spPr bwMode="auto">
-                    <a:xfrm>
-                      <a:off x="0" y="0"/>
-                      <a:ext cx="3648075" cy="718185"/>
-                    </a:xfrm>
-                    <a:prstGeom prst="rect">
-                      <a:avLst/>
-                    </a:prstGeom>
-                    <a:ln>
-                      <a:noFill/>
-                    </a:ln>
-                    <a:extLst>
-                      <a:ext uri="{53640926-AAD7-44D8-BBD7-CCE9431645EC}">
-                        <a14:shadowObscured xmlns:a14="http://schemas.microsoft.com/office/drawing/2010/main"/>
-                      </a:ext>
-                    </a:extLst>
-                  </pic:spPr>
-                </pic:pic>
-              </a:graphicData>
-            </a:graphic>
-            <wp14:sizeRelH relativeFrom="margin">
-              <wp14:pctWidth>0</wp14:pctWidth>
-            </wp14:sizeRelH>
-            <wp14:sizeRelV relativeFrom="margin">
-              <wp14:pctHeight>0</wp14:pctHeight>
-            </wp14:sizeRelV>
-          </wp:anchor>
-        </w:drawing>
-      </w:r>
-      <w:r>
-        <w:rPr>
-          <w:noProof/>
-        </w:rPr>
-        <mc:AlternateContent>
-          <mc:Choice Requires="wps">
-            <w:drawing>
-              <wp:anchor distT="0" distB="0" distL="114300" distR="114300" simplePos="0" relativeHeight="251695104" behindDoc="1" locked="0" layoutInCell="1" allowOverlap="1" wp14:anchorId="64010C36" wp14:editId="173E5660">
-                <wp:simplePos x="0" y="0"/>
-                <wp:positionH relativeFrom="margin">
-                  <wp:posOffset>2458720</wp:posOffset>
-                </wp:positionH>
-                <wp:positionV relativeFrom="paragraph">
-                  <wp:posOffset>749935</wp:posOffset>
-                </wp:positionV>
-                <wp:extent cx="3648075" cy="280670"/>
-                <wp:effectExtent l="0" t="0" r="9525" b="5080"/>
-                <wp:wrapTight wrapText="bothSides">
-                  <wp:wrapPolygon edited="0">
-                    <wp:start x="0" y="0"/>
-                    <wp:lineTo x="0" y="20525"/>
-                    <wp:lineTo x="21544" y="20525"/>
-                    <wp:lineTo x="21544" y="0"/>
-                    <wp:lineTo x="0" y="0"/>
-                  </wp:wrapPolygon>
-                </wp:wrapTight>
-                <wp:docPr id="49" name="Text Box 49"/>
-                <wp:cNvGraphicFramePr/>
-                <a:graphic xmlns:a="http://schemas.openxmlformats.org/drawingml/2006/main">
-                  <a:graphicData uri="http://schemas.microsoft.com/office/word/2010/wordprocessingShape">
-                    <wps:wsp>
-                      <wps:cNvSpPr txBox="1"/>
-                      <wps:spPr>
-                        <a:xfrm>
-                          <a:off x="0" y="0"/>
-                          <a:ext cx="3648075" cy="280670"/>
-                        </a:xfrm>
-                        <a:prstGeom prst="rect">
-                          <a:avLst/>
-                        </a:prstGeom>
-                        <a:solidFill>
-                          <a:prstClr val="white"/>
-                        </a:solidFill>
-                        <a:ln>
-                          <a:noFill/>
-                        </a:ln>
-                      </wps:spPr>
-                      <wps:txbx>
-                        <w:txbxContent>
-                          <w:p>
-                            <w:pPr>
-                              <w:pStyle w:val="Caption"/>
-                              <w:rPr>
-                                <w:noProof/>
-                              </w:rPr>
-                            </w:pPr>
-                            <w:r>
-                              <w:t>Figure 19: a dialogue box with a right-facing arrow, indicating that there is more dialogue to be read.</w:t>
-                            </w:r>
-                          </w:p>
-                        </w:txbxContent>
-                      </wps:txbx>
-                      <wps:bodyPr rot="0" spcFirstLastPara="0" vertOverflow="overflow" horzOverflow="overflow" vert="horz" wrap="square" lIns="0" tIns="0" rIns="0" bIns="0" numCol="1" spcCol="0" rtlCol="0" fromWordArt="0" anchor="t" anchorCtr="0" forceAA="0" compatLnSpc="1">
-                        <a:prstTxWarp prst="textNoShape">
-                          <a:avLst/>
-                        </a:prstTxWarp>
-                        <a:noAutofit/>
-                      </wps:bodyPr>
-                    </wps:wsp>
-                  </a:graphicData>
-                </a:graphic>
-                <wp14:sizeRelV relativeFrom="margin">
-                  <wp14:pctHeight>0</wp14:pctHeight>
-                </wp14:sizeRelV>
-              </wp:anchor>
-            </w:drawing>
-          </mc:Choice>
-          <mc:Fallback>
-            <w:pict>
-              <v:shape w14:anchorId="64010C36" id="Text Box 49" o:spid="_x0000_s1033" type="#_x0000_t202" style="position:absolute;left:0;text-align:left;margin-left:193.6pt;margin-top:59.05pt;width:287.25pt;height:22.1pt;z-index:-251621376;visibility:visible;mso-wrap-style:square;mso-height-percent:0;mso-wrap-distance-left:9pt;mso-wrap-distance-top:0;mso-wrap-distance-right:9pt;mso-wrap-distance-bottom:0;mso-position-horizontal:absolute;mso-position-horizontal-relative:margin;mso-position-vertical:absolute;mso-position-vertical-relative:text;mso-height-percent:0;mso-height-relative:margin;v-text-anchor:top" o:gfxdata="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" stroked="f">
-                <v:textbox inset="0,0,0,0">
-                  <w:txbxContent>
-                    <w:p>
-                      <w:pPr>
-                        <w:pStyle w:val="Caption"/>
-                        <w:rPr>
-                          <w:noProof/>
-                        </w:rPr>
-                      </w:pPr>
-                      <w:r>
-                        <w:t>Figure 19: a dialogue box with a right-facing arrow, indicating that there is more dialogue to be read.</w:t>
-                      </w:r>
-                    </w:p>
-                  </w:txbxContent>
-                </v:textbox>
-                <w10:wrap type="tight" anchorx="margin"/>
-              </v:shape>
-            </w:pict>
-          </mc:Fallback>
-        </mc:AlternateContent>
-      </w:r>
-      <w:r>
-        <w:t>As mentioned above, the on-screen dia</w:t>
-      </w:r>
-      <w:r>
-        <w:softHyphen/>
-        <w:t xml:space="preserve">logue box has a number of visible states that it goes through (fig. 17): being not visible, </w:t>
-      </w:r>
-      <w:proofErr w:type="spellStart"/>
-      <w:r>
-        <w:t>tweening</w:t>
-      </w:r>
-      <w:proofErr w:type="spellEnd"/>
-      <w:r>
-        <w:t xml:space="preserve"> in, being visible with di</w:t>
-      </w:r>
-      <w:r>
-        <w:softHyphen/>
-        <w:t xml:space="preserve">alogue, and </w:t>
-      </w:r>
-      <w:proofErr w:type="spellStart"/>
-      <w:r>
-        <w:t>tweening</w:t>
-      </w:r>
-      <w:proofErr w:type="spellEnd"/>
-      <w:r>
-        <w:t xml:space="preserve"> out again. The state of being active and ready to be interacted </w:t>
-      </w:r>
-      <w:r>
-        <w:lastRenderedPageBreak/>
-        <w:t>with is indicated by the dialogue box’s visibility, motionlessness, and yoyo-</w:t>
-      </w:r>
-      <w:proofErr w:type="spellStart"/>
-      <w:r>
-        <w:t>ing</w:t>
-      </w:r>
-      <w:proofErr w:type="spellEnd"/>
-      <w:r>
-        <w:t xml:space="preserve"> arrows. When </w:t>
-      </w:r>
-      <w:proofErr w:type="gramStart"/>
-      <w:r>
-        <w:t>it</w:t>
-      </w:r>
-      <w:proofErr w:type="gramEnd"/>
-      <w:r>
-        <w:t xml:space="preserve"> tweens in or out, or simply isn’t visible, that conveys to the player that it isn’t available to be interacted with or at all. These conveyances indicate to the player what they can and can’t do.</w:t>
-      </w:r>
-    </w:p>
-    <w:p>
-      <w:pPr>
-        <w:widowControl w:val="0"/>
-        <w:jc w:val="both"/>
-      </w:pPr>
-    </w:p>
-    <w:p>
-      <w:pPr>
-        <w:pStyle w:val="Heading3"/>
-        <w:widowControl w:val="0"/>
-      </w:pPr>
-      <w:r>
-        <w:t>Progress Pattern</w:t>
-      </w:r>
-    </w:p>
-    <w:p>
-      <w:pPr>
-        <w:widowControl w:val="0"/>
-        <w:jc w:val="both"/>
-      </w:pPr>
-      <w:r>
-        <w:t>As noted just above, the dialogue box features yoyo-</w:t>
-      </w:r>
-      <w:proofErr w:type="spellStart"/>
-      <w:r>
-        <w:t>ing</w:t>
-      </w:r>
-      <w:proofErr w:type="spellEnd"/>
-      <w:r>
-        <w:t xml:space="preserve"> arrows that help indicate the dialogue box’s intrac</w:t>
-      </w:r>
-      <w:r>
-        <w:softHyphen/>
-        <w:t xml:space="preserve">tability. Their direction also provides some indication of the player’s progress through the dialogue set: when there are still more lines of dialogue to be displayed, they’ll point to the right and yoyo horizontally (fig. 19), but when the displayed dialogue is the last line for that dialogue set, they’ll point down and yoyo vertically (fig. 10), indicating that the next click will result in the dialogue box </w:t>
-      </w:r>
-      <w:proofErr w:type="spellStart"/>
-      <w:r>
-        <w:t>tweening</w:t>
-      </w:r>
-      <w:proofErr w:type="spellEnd"/>
-      <w:r>
-        <w:t xml:space="preserve"> out. This doesn’t convey the same level of detail as the tutorial’s progress bar, but provides some conveyance of progress nonetheless.</w:t>
-      </w:r>
-    </w:p>
-    <w:p>
-      <w:pPr>
-        <w:widowControl w:val="0"/>
-        <w:jc w:val="both"/>
-      </w:pPr>
-    </w:p>
-    <w:p>
-      <w:pPr>
-        <w:pStyle w:val="Heading2"/>
-        <w:widowControl w:val="0"/>
-      </w:pPr>
-      <w:r>
-        <w:t>Restructure</w:t>
-      </w:r>
-    </w:p>
-    <w:p>
-      <w:pPr>
-        <w:widowControl w:val="0"/>
-        <w:jc w:val="both"/>
-      </w:pPr>
-      <w:r>
-        <w:t xml:space="preserve">As noted in my discussion of data structures and patterns used in </w:t>
-      </w:r>
-      <w:proofErr w:type="spellStart"/>
-      <w:r>
-        <w:t>Dia</w:t>
-      </w:r>
-      <w:r>
-        <w:softHyphen/>
-        <w:t>logueBox</w:t>
-      </w:r>
-      <w:proofErr w:type="spellEnd"/>
-      <w:r>
-        <w:t>, there are a number of rel</w:t>
-      </w:r>
-      <w:r>
-        <w:softHyphen/>
-        <w:t>a</w:t>
-      </w:r>
-      <w:r>
-        <w:softHyphen/>
-        <w:t>tively minor adjustments that I would make in future iterations, in</w:t>
-      </w:r>
-      <w:r>
-        <w:softHyphen/>
-        <w:t>cluding:</w:t>
-      </w:r>
-    </w:p>
-    <w:p>
-      <w:pPr>
-        <w:widowControl w:val="0"/>
-        <w:jc w:val="both"/>
-      </w:pPr>
+        <w:t xml:space="preserve">might be faster (only checks relevant to the current state would be performed), but this would be secondary to the organisation and </w:t>
+      </w:r>
+      <w:proofErr w:type="spellStart"/>
+      <w:r>
+        <w:t>redability</w:t>
+      </w:r>
+      <w:proofErr w:type="spellEnd"/>
+      <w:r>
+        <w:t xml:space="preserve"> gains.</w:t>
+      </w:r>
     </w:p>
     <w:p>
       <w:pPr>
@@ -5054,79 +4683,43 @@
         <w:widowControl w:val="0"/>
         <w:numPr>
           <w:ilvl w:val="0"/>
-          <w:numId w:val="22"/>
+          <w:numId w:val="36"/>
         </w:numPr>
       </w:pPr>
       <w:r>
-        <w:t xml:space="preserve">Testing whether adding to </w:t>
-      </w:r>
-      <w:proofErr w:type="spellStart"/>
-      <w:r>
-        <w:t>ColourTags</w:t>
-      </w:r>
-      <w:proofErr w:type="spellEnd"/>
-      <w:r>
-        <w:t xml:space="preserve"> an </w:t>
-      </w:r>
-      <w:proofErr w:type="gramStart"/>
-      <w:r>
-        <w:t>Awake(</w:t>
-      </w:r>
-      <w:proofErr w:type="gramEnd"/>
-      <w:r>
-        <w:t xml:space="preserve">) method that sets its </w:t>
-      </w:r>
-      <w:proofErr w:type="spellStart"/>
-      <w:r>
-        <w:t>colour</w:t>
-      </w:r>
-      <w:r>
-        <w:softHyphen/>
-        <w:t>Name</w:t>
-      </w:r>
-      <w:proofErr w:type="spellEnd"/>
-      <w:r>
-        <w:t xml:space="preserve"> field or configuring </w:t>
-      </w:r>
-      <w:proofErr w:type="spellStart"/>
-      <w:r>
-        <w:t>Col</w:t>
-      </w:r>
-      <w:r>
-        <w:softHyphen/>
-        <w:t>ourName</w:t>
-      </w:r>
-      <w:proofErr w:type="spellEnd"/>
-      <w:r>
-        <w:t xml:space="preserve"> to retrieve col</w:t>
-      </w:r>
-      <w:r>
-        <w:softHyphen/>
-        <w:t xml:space="preserve">our’s name if </w:t>
-      </w:r>
-      <w:proofErr w:type="spellStart"/>
-      <w:r>
-        <w:t>colourName</w:t>
-      </w:r>
-      <w:proofErr w:type="spellEnd"/>
-      <w:r>
-        <w:t xml:space="preserve"> is blank is more efficient, ei</w:t>
-      </w:r>
-      <w:r>
-        <w:softHyphen/>
-        <w:t>ther one enabling the re</w:t>
-      </w:r>
-      <w:r>
-        <w:softHyphen/>
-        <w:t xml:space="preserve">moval of the </w:t>
-      </w:r>
-      <w:proofErr w:type="spellStart"/>
-      <w:r>
-        <w:t>ColourName’s</w:t>
-      </w:r>
-      <w:proofErr w:type="spellEnd"/>
-      <w:r>
-        <w:t xml:space="preserve"> setter block.</w:t>
+        <w:t xml:space="preserve">If </w:t>
+      </w:r>
+      <w:proofErr w:type="spellStart"/>
+      <w:r>
+        <w:t>DialogueBox</w:t>
+      </w:r>
+      <w:proofErr w:type="spellEnd"/>
+      <w:r>
+        <w:t xml:space="preserve"> were to have more “states”, a class-based state pattern implementation might be better, but for now that’s overkill.</w:t>
+      </w:r>
+    </w:p>
+    <w:p>
+      <w:pPr>
+        <w:widowControl w:val="0"/>
+        <w:jc w:val="both"/>
+      </w:pPr>
+    </w:p>
+    <w:p>
+      <w:pPr>
+        <w:pStyle w:val="Heading2"/>
+        <w:widowControl w:val="0"/>
+      </w:pPr>
+      <w:r>
+        <w:t>Usability Patterns</w:t>
+      </w:r>
+    </w:p>
+    <w:p>
+      <w:pPr>
+        <w:pStyle w:val="Heading3"/>
+        <w:widowControl w:val="0"/>
+      </w:pPr>
+      <w:r>
+        <w:t>State Pattern</w:t>
       </w:r>
     </w:p>
     <w:p>
@@ -5135,51 +4728,33 @@
         <w:widowControl w:val="0"/>
         <w:numPr>
           <w:ilvl w:val="0"/>
-          <w:numId w:val="22"/>
+          <w:numId w:val="36"/>
         </w:numPr>
       </w:pPr>
       <w:r>
-        <w:t xml:space="preserve">Testing if making </w:t>
-      </w:r>
-      <w:proofErr w:type="spellStart"/>
-      <w:r>
-        <w:t>ColourTag</w:t>
-      </w:r>
-      <w:proofErr w:type="spellEnd"/>
-      <w:r>
-        <w:t xml:space="preserve">, </w:t>
-      </w:r>
-      <w:proofErr w:type="spellStart"/>
-      <w:r>
-        <w:t>ExpressionDialoguePair</w:t>
-      </w:r>
-      <w:proofErr w:type="spellEnd"/>
-      <w:r>
-        <w:t xml:space="preserve"> and </w:t>
-      </w:r>
-      <w:proofErr w:type="spellStart"/>
-      <w:r>
-        <w:t>DialogueSet</w:t>
-      </w:r>
-      <w:proofErr w:type="spellEnd"/>
-      <w:r>
-        <w:t xml:space="preserve"> structs rather than classes would be bene</w:t>
-      </w:r>
-      <w:r>
-        <w:softHyphen/>
-        <w:t>fi</w:t>
-      </w:r>
-      <w:r>
-        <w:softHyphen/>
-        <w:t>cial performance-wise, keep</w:t>
-      </w:r>
-      <w:r>
-        <w:softHyphen/>
-        <w:t>ing the changes if they were, but otherwise revert</w:t>
-      </w:r>
-      <w:r>
-        <w:softHyphen/>
-        <w:t>ing them.</w:t>
+        <w:t xml:space="preserve">As noted above, the dialogue box goes through a number of visible states (fig. </w:t>
+      </w:r>
+      <w:r>
+        <w:t>6</w:t>
+      </w:r>
+      <w:r>
+        <w:t xml:space="preserve">): being not visible, </w:t>
+      </w:r>
+      <w:proofErr w:type="spellStart"/>
+      <w:r>
+        <w:t>tweening</w:t>
+      </w:r>
+      <w:proofErr w:type="spellEnd"/>
+      <w:r>
+        <w:t xml:space="preserve"> in, being visible with dialogue, and </w:t>
+      </w:r>
+      <w:proofErr w:type="spellStart"/>
+      <w:r>
+        <w:t>tweening</w:t>
+      </w:r>
+      <w:proofErr w:type="spellEnd"/>
+      <w:r>
+        <w:t xml:space="preserve"> out again.</w:t>
       </w:r>
     </w:p>
     <w:p>
@@ -5188,27 +4763,25 @@
         <w:widowControl w:val="0"/>
         <w:numPr>
           <w:ilvl w:val="0"/>
-          <w:numId w:val="22"/>
+          <w:numId w:val="36"/>
         </w:numPr>
       </w:pPr>
       <w:r>
-        <w:t>Testing if exchanging the Lists in those classes for ar</w:t>
+        <w:t>Interactability is indicated by the dialogue box being visible and stationary with yoyo-</w:t>
+      </w:r>
+      <w:proofErr w:type="spellStart"/>
+      <w:r>
+        <w:t>ing</w:t>
+      </w:r>
+      <w:proofErr w:type="spellEnd"/>
+      <w:r>
+        <w:t xml:space="preserve"> ar</w:t>
       </w:r>
       <w:r>
         <w:softHyphen/>
-        <w:t>rays would affect per</w:t>
-      </w:r>
-      <w:r>
-        <w:softHyphen/>
-        <w:t>for</w:t>
-      </w:r>
-      <w:r>
-        <w:softHyphen/>
-        <w:t>mance, keeping them as ar</w:t>
-      </w:r>
-      <w:r>
-        <w:softHyphen/>
-        <w:t>rays if it helped and reverting back to Lists if it didn’t.</w:t>
+      </w:r>
+      <w:r>
+        <w:t>rows; uninteractability is indicated by motion or lack of visibility</w:t>
       </w:r>
     </w:p>
     <w:p>
@@ -5219,57 +4792,41 @@
     </w:p>
     <w:p>
       <w:pPr>
-        <w:widowControl w:val="0"/>
-        <w:jc w:val="both"/>
-      </w:pPr>
-      <w:r>
-        <w:t xml:space="preserve">More major changes that I would make to the structure of </w:t>
-      </w:r>
-      <w:proofErr w:type="spellStart"/>
-      <w:r>
-        <w:t>Dia</w:t>
-      </w:r>
-      <w:r>
-        <w:softHyphen/>
-        <w:t>logueBox.Update</w:t>
-      </w:r>
-      <w:proofErr w:type="spellEnd"/>
-      <w:r>
-        <w:t>() include:</w:t>
-      </w:r>
-    </w:p>
-    <w:p>
-      <w:pPr>
-        <w:widowControl w:val="0"/>
-        <w:jc w:val="both"/>
-      </w:pPr>
-      <w:r>
-        <w:t xml:space="preserve"> </w:t>
+        <w:pStyle w:val="Heading3"/>
+        <w:widowControl w:val="0"/>
+      </w:pPr>
+      <w:r>
+        <w:t>Progress Pattern</w:t>
       </w:r>
     </w:p>
     <w:p>
       <w:pPr>
         <w:pStyle w:val="ListParagraph"/>
-        <w:widowControl w:val="0"/>
         <w:numPr>
           <w:ilvl w:val="0"/>
-          <w:numId w:val="22"/>
+          <w:numId w:val="36"/>
         </w:numPr>
       </w:pPr>
       <w:r>
-        <w:t xml:space="preserve">Splitting the contents of </w:t>
-      </w:r>
-      <w:proofErr w:type="gramStart"/>
-      <w:r>
-        <w:t>Update(</w:t>
-      </w:r>
-      <w:proofErr w:type="gramEnd"/>
-      <w:r>
-        <w:t>) into different methods that have dis</w:t>
-      </w:r>
-      <w:r>
-        <w:softHyphen/>
-        <w:t>tinct purposes and are called from Update().</w:t>
+        <w:t>The dialogue box’s yoyo-</w:t>
+      </w:r>
+      <w:proofErr w:type="spellStart"/>
+      <w:r>
+        <w:t>ing</w:t>
+      </w:r>
+      <w:proofErr w:type="spellEnd"/>
+      <w:r>
+        <w:t xml:space="preserve"> arrows (noted above) also indicate players’ progress through a dialogue set. On the last line of dialogue, they point down and yoyo vertically, suggesting it’ll tween out. Otherwise, they point right and yoyo horizontally, conveying “continue reading”. This isn’t as much detail as a progress bar, but provides information nonetheless.</w:t>
+      </w:r>
+    </w:p>
+    <w:p/>
+    <w:p>
+      <w:pPr>
+        <w:pStyle w:val="Heading2"/>
+        <w:widowControl w:val="0"/>
+      </w:pPr>
+      <w:r>
+        <w:t>Restructure</w:t>
       </w:r>
     </w:p>
     <w:p>
@@ -5278,39 +4835,220 @@
         <w:widowControl w:val="0"/>
         <w:numPr>
           <w:ilvl w:val="0"/>
-          <w:numId w:val="22"/>
+          <w:numId w:val="36"/>
         </w:numPr>
       </w:pPr>
       <w:r>
-        <w:t>Reorganising the transi</w:t>
+        <w:t xml:space="preserve">To restructure the </w:t>
+      </w:r>
+      <w:r>
+        <w:t>dialogue box</w:t>
+      </w:r>
+      <w:r>
+        <w:t xml:space="preserve"> classes, I would:</w:t>
+      </w:r>
+    </w:p>
+    <w:p>
+      <w:pPr>
+        <w:pStyle w:val="ListParagraph"/>
+        <w:widowControl w:val="0"/>
+        <w:numPr>
+          <w:ilvl w:val="1"/>
+          <w:numId w:val="36"/>
+        </w:numPr>
+      </w:pPr>
+      <w:r>
+        <w:t xml:space="preserve">remove </w:t>
+      </w:r>
+      <w:proofErr w:type="spellStart"/>
+      <w:r>
+        <w:t>ColourTag.ColourName’s</w:t>
+      </w:r>
+      <w:proofErr w:type="spellEnd"/>
+      <w:r>
+        <w:t xml:space="preserve"> setter block by configuring </w:t>
+      </w:r>
+      <w:proofErr w:type="spellStart"/>
+      <w:r>
+        <w:t>ColourTags.Awake</w:t>
+      </w:r>
+      <w:proofErr w:type="spellEnd"/>
+      <w:r>
+        <w:t xml:space="preserve">() or </w:t>
+      </w:r>
+      <w:proofErr w:type="spellStart"/>
+      <w:r>
+        <w:t>ColourName’s</w:t>
+      </w:r>
+      <w:proofErr w:type="spellEnd"/>
+      <w:r>
+        <w:t xml:space="preserve"> get block to set </w:t>
+      </w:r>
+      <w:proofErr w:type="spellStart"/>
+      <w:r>
+        <w:t>colourName</w:t>
+      </w:r>
+      <w:proofErr w:type="spellEnd"/>
+      <w:r>
+        <w:t xml:space="preserve"> before retrieval, testing which one is more efficient.</w:t>
+      </w:r>
+    </w:p>
+    <w:p>
+      <w:pPr>
+        <w:pStyle w:val="ListParagraph"/>
+        <w:widowControl w:val="0"/>
+        <w:numPr>
+          <w:ilvl w:val="1"/>
+          <w:numId w:val="36"/>
+        </w:numPr>
+      </w:pPr>
+      <w:r>
+        <w:t>test</w:t>
+      </w:r>
+      <w:r>
+        <w:t xml:space="preserve"> if making </w:t>
+      </w:r>
+      <w:proofErr w:type="spellStart"/>
+      <w:r>
+        <w:t>ColourTag</w:t>
+      </w:r>
+      <w:proofErr w:type="spellEnd"/>
+      <w:r>
+        <w:t xml:space="preserve">, </w:t>
+      </w:r>
+      <w:proofErr w:type="spellStart"/>
+      <w:r>
+        <w:t>ExpressionDialoguePair</w:t>
+      </w:r>
+      <w:proofErr w:type="spellEnd"/>
+      <w:r>
+        <w:t xml:space="preserve"> and </w:t>
+      </w:r>
+      <w:proofErr w:type="spellStart"/>
+      <w:r>
+        <w:t>DialogueSet</w:t>
+      </w:r>
+      <w:proofErr w:type="spellEnd"/>
+      <w:r>
+        <w:t xml:space="preserve"> structs rather than classes would </w:t>
+      </w:r>
+      <w:r>
+        <w:t>benefit performance.</w:t>
+      </w:r>
+    </w:p>
+    <w:p>
+      <w:pPr>
+        <w:pStyle w:val="ListParagraph"/>
+        <w:widowControl w:val="0"/>
+        <w:numPr>
+          <w:ilvl w:val="1"/>
+          <w:numId w:val="36"/>
+        </w:numPr>
+      </w:pPr>
+      <w:r>
+        <w:t>swap their lists for arrays and test any changes in performance.</w:t>
+      </w:r>
+    </w:p>
+    <w:p>
+      <w:pPr>
+        <w:pStyle w:val="ListParagraph"/>
+        <w:widowControl w:val="0"/>
+        <w:numPr>
+          <w:ilvl w:val="1"/>
+          <w:numId w:val="36"/>
+        </w:numPr>
+      </w:pPr>
+      <w:r>
+        <w:t>split</w:t>
+      </w:r>
+      <w:r>
+        <w:t xml:space="preserve"> </w:t>
+      </w:r>
+      <w:proofErr w:type="spellStart"/>
+      <w:r>
+        <w:t>DialogueBox.</w:t>
+      </w:r>
+      <w:r>
+        <w:t>Update</w:t>
+      </w:r>
+      <w:proofErr w:type="spellEnd"/>
+      <w:r>
+        <w:t xml:space="preserve">() into </w:t>
+      </w:r>
+      <w:r>
+        <w:t>more focused</w:t>
+      </w:r>
+      <w:r>
+        <w:t xml:space="preserve"> methods</w:t>
+      </w:r>
+      <w:r>
+        <w:t xml:space="preserve">, </w:t>
+      </w:r>
+      <w:r>
+        <w:t>cal</w:t>
+      </w:r>
+      <w:r>
+        <w:t>ling them</w:t>
+      </w:r>
+      <w:r>
+        <w:t xml:space="preserve"> from </w:t>
+      </w:r>
+      <w:proofErr w:type="gramStart"/>
+      <w:r>
+        <w:t>Update(</w:t>
+      </w:r>
+      <w:proofErr w:type="gramEnd"/>
+      <w:r>
+        <w:t>).</w:t>
+      </w:r>
+    </w:p>
+    <w:p>
+      <w:pPr>
+        <w:pStyle w:val="ListParagraph"/>
+        <w:widowControl w:val="0"/>
+        <w:numPr>
+          <w:ilvl w:val="1"/>
+          <w:numId w:val="36"/>
+        </w:numPr>
+      </w:pPr>
+      <w:r>
+        <w:t>i</w:t>
+      </w:r>
+      <w:r>
+        <w:t>mplement a proper</w:t>
+      </w:r>
+      <w:r>
+        <w:t xml:space="preserve"> switch-based state pattern, with cases for values of an </w:t>
+      </w:r>
+      <w:proofErr w:type="spellStart"/>
+      <w:r>
+        <w:t>enum</w:t>
+      </w:r>
+      <w:proofErr w:type="spellEnd"/>
+      <w:r>
+        <w:t xml:space="preserve"> re</w:t>
       </w:r>
       <w:r>
         <w:softHyphen/>
-        <w:t>tioning between the cur</w:t>
-      </w:r>
-      <w:r>
-        <w:softHyphen/>
-        <w:t xml:space="preserve">rent informal “states” to use a proper switch-based state pattern, with cases for values of an </w:t>
-      </w:r>
-      <w:proofErr w:type="spellStart"/>
-      <w:r>
-        <w:t>enum</w:t>
-      </w:r>
-      <w:proofErr w:type="spellEnd"/>
-      <w:r>
-        <w:t xml:space="preserve"> each redirecting to methods for handling execution during that state and checking the conditions for switching to a different state. </w:t>
-      </w:r>
-    </w:p>
-    <w:p>
-      <w:pPr>
-        <w:widowControl w:val="0"/>
-        <w:jc w:val="both"/>
-      </w:pPr>
-    </w:p>
-    <w:p>
-      <w:pPr>
-        <w:widowControl w:val="0"/>
-        <w:jc w:val="both"/>
+      </w:r>
+      <w:r>
+        <w:t xml:space="preserve">directing to </w:t>
+      </w:r>
+      <w:r>
+        <w:t xml:space="preserve">state </w:t>
+      </w:r>
+      <w:r>
+        <w:t xml:space="preserve">methods. </w:t>
+      </w:r>
+    </w:p>
+    <w:p>
+      <w:pPr>
+        <w:pStyle w:val="ListParagraph"/>
+        <w:widowControl w:val="0"/>
+        <w:numPr>
+          <w:ilvl w:val="0"/>
+          <w:numId w:val="36"/>
+        </w:numPr>
       </w:pPr>
       <w:r>
         <w:t xml:space="preserve">Restructuring </w:t>
@@ -5321,45 +5059,22 @@
       </w:r>
       <w:proofErr w:type="spellEnd"/>
       <w:r>
-        <w:t>() in this way would improve readability and maintainability, making the code cleaner and easier to understand and manage.</w:t>
-      </w:r>
-    </w:p>
+        <w:t xml:space="preserve">() </w:t>
+      </w:r>
+      <w:r>
+        <w:t>like this</w:t>
+      </w:r>
+      <w:r>
+        <w:t xml:space="preserve"> would improve readability and maintainability, making the code cleaner and easier to understand and manage.</w:t>
+      </w:r>
+    </w:p>
+    <w:bookmarkEnd w:id="0"/>
     <w:p>
       <w:pPr>
         <w:pStyle w:val="Heading1"/>
         <w:widowControl w:val="0"/>
       </w:pPr>
       <w:r>
-        <w:t>Summary</w:t>
-      </w:r>
-    </w:p>
-    <w:p>
-      <w:pPr>
-        <w:widowControl w:val="0"/>
-        <w:jc w:val="both"/>
-      </w:pPr>
-      <w:r>
-        <w:t xml:space="preserve">The data structures used in each class were chosen for their impact on flexibility and performance, and for their usability with Unity where necessary. The data patterns used were chosen for their suitability for the particular problems of each class. Some choices and implementations are fine as is, while others leave room for improvement. The longer classes each have ways that they could be rearranged or broken up into smaller pieces to be more readable and manageable, and therefore easier to maintain, as discussed in each section and visualised in the UML diagrams of the restructuring of each set of classes. Just as the design of </w:t>
-      </w:r>
-      <w:r>
-        <w:rPr>
-          <w:i/>
-          <w:iCs/>
-        </w:rPr>
-        <w:t>GTFO</w:t>
-      </w:r>
-      <w:r>
-        <w:t xml:space="preserve"> could be iterated upon and improved, so too could its internal workings to make it more readable and more performant.</w:t>
-      </w:r>
-      <w:bookmarkEnd w:id="0"/>
-    </w:p>
-    <w:p>
-      <w:pPr>
-        <w:pStyle w:val="Heading1"/>
-        <w:widowControl w:val="0"/>
-      </w:pPr>
-      <w:r>
-        <w:lastRenderedPageBreak/>
         <w:t>Bibliography</w:t>
       </w:r>
     </w:p>
@@ -5473,7 +5188,11 @@
         <w:t>, Microsoft, viewed 14 November 2019, &lt;</w:t>
       </w:r>
       <w:r>
-        <w:t>https://docs.microsoft.com/en-us/dotnet/api/system.collections.generic.list-1.contains?redirectedfrom=MSDN&amp;view=netframework-4.8#System_Collections_Generic_List_1_Contains__0_</w:t>
+        <w:t>https://docs.microsoft.com/en-us/dotnet/api/system.collections.generic.list-1.contains?redirectedfrom=MSDN&amp;view=netframework-</w:t>
+      </w:r>
+      <w:r>
+        <w:lastRenderedPageBreak/>
+        <w:t>4.8#System_Collections_Generic_List_1_Contains__0_</w:t>
       </w:r>
       <w:r>
         <w:t>&gt;.</w:t>
@@ -5768,20 +5487,11 @@
         <w:t>COS30031 Games Programming</w:t>
       </w:r>
       <w:r>
-        <w:t xml:space="preserve">, Learning </w:t>
-      </w:r>
-      <w:r>
-        <w:lastRenderedPageBreak/>
-        <w:t>Materials on Canvas, Swinburne University of Technology, 9 September, viewed 9 September 2019.</w:t>
-      </w:r>
-    </w:p>
-    <w:p>
-      <w:pPr>
-        <w:jc w:val="both"/>
-      </w:pPr>
+        <w:t>, Learning Materials on Canvas, Swinburne University of Technology, 9 September, viewed 9 September 2019.</w:t>
+      </w:r>
     </w:p>
     <w:sectPr>
-      <w:headerReference w:type="default" r:id="rId15"/>
+      <w:headerReference w:type="default" r:id="rId13"/>
       <w:pgSz w:w="11906" w:h="16838"/>
       <w:pgMar w:top="1440" w:right="1440" w:bottom="1440" w:left="1440" w:header="708" w:footer="708" w:gutter="0"/>
       <w:cols w:space="708"/>
@@ -6493,7 +6203,7 @@
       <w:lvlText w:val=""/>
       <w:lvlJc w:val="left"/>
       <w:pPr>
-        <w:ind w:left="720" w:hanging="360"/>
+        <w:ind w:left="360" w:hanging="360"/>
       </w:pPr>
       <w:rPr>
         <w:rFonts w:ascii="Symbol" w:eastAsia="MS Mincho" w:hAnsi="Symbol" w:cstheme="minorHAnsi" w:hint="default"/>
@@ -6505,7 +6215,7 @@
       <w:lvlText w:val="o"/>
       <w:lvlJc w:val="left"/>
       <w:pPr>
-        <w:ind w:left="1440" w:hanging="360"/>
+        <w:ind w:left="1080" w:hanging="360"/>
       </w:pPr>
       <w:rPr>
         <w:rFonts w:ascii="Courier New" w:hAnsi="Courier New" w:cs="Courier New" w:hint="default"/>
@@ -6517,7 +6227,7 @@
       <w:lvlText w:val=""/>
       <w:lvlJc w:val="left"/>
       <w:pPr>
-        <w:ind w:left="2160" w:hanging="360"/>
+        <w:ind w:left="1800" w:hanging="360"/>
       </w:pPr>
       <w:rPr>
         <w:rFonts w:ascii="Wingdings" w:hAnsi="Wingdings" w:hint="default"/>
@@ -6529,7 +6239,7 @@
       <w:lvlText w:val=""/>
       <w:lvlJc w:val="left"/>
       <w:pPr>
-        <w:ind w:left="2880" w:hanging="360"/>
+        <w:ind w:left="2520" w:hanging="360"/>
       </w:pPr>
       <w:rPr>
         <w:rFonts w:ascii="Symbol" w:hAnsi="Symbol" w:hint="default"/>
@@ -6541,7 +6251,7 @@
       <w:lvlText w:val="o"/>
       <w:lvlJc w:val="left"/>
       <w:pPr>
-        <w:ind w:left="3600" w:hanging="360"/>
+        <w:ind w:left="3240" w:hanging="360"/>
       </w:pPr>
       <w:rPr>
         <w:rFonts w:ascii="Courier New" w:hAnsi="Courier New" w:cs="Courier New" w:hint="default"/>
@@ -6553,7 +6263,7 @@
       <w:lvlText w:val=""/>
       <w:lvlJc w:val="left"/>
       <w:pPr>
-        <w:ind w:left="4320" w:hanging="360"/>
+        <w:ind w:left="3960" w:hanging="360"/>
       </w:pPr>
       <w:rPr>
         <w:rFonts w:ascii="Wingdings" w:hAnsi="Wingdings" w:hint="default"/>
@@ -6565,7 +6275,7 @@
       <w:lvlText w:val=""/>
       <w:lvlJc w:val="left"/>
       <w:pPr>
-        <w:ind w:left="5040" w:hanging="360"/>
+        <w:ind w:left="4680" w:hanging="360"/>
       </w:pPr>
       <w:rPr>
         <w:rFonts w:ascii="Symbol" w:hAnsi="Symbol" w:hint="default"/>
@@ -6577,7 +6287,7 @@
       <w:lvlText w:val="o"/>
       <w:lvlJc w:val="left"/>
       <w:pPr>
-        <w:ind w:left="5760" w:hanging="360"/>
+        <w:ind w:left="5400" w:hanging="360"/>
       </w:pPr>
       <w:rPr>
         <w:rFonts w:ascii="Courier New" w:hAnsi="Courier New" w:cs="Courier New" w:hint="default"/>
@@ -6589,7 +6299,7 @@
       <w:lvlText w:val=""/>
       <w:lvlJc w:val="left"/>
       <w:pPr>
-        <w:ind w:left="6480" w:hanging="360"/>
+        <w:ind w:left="6120" w:hanging="360"/>
       </w:pPr>
       <w:rPr>
         <w:rFonts w:ascii="Wingdings" w:hAnsi="Wingdings" w:hint="default"/>

</xml_diff>